<commit_message>
Code listing of the server module added
</commit_message>
<xml_diff>
--- a/documentation/src/main/resources/Code listing.docx
+++ b/documentation/src/main/resources/Code listing.docx
@@ -14728,6 +14728,12 @@
           <w:szCs w:val="20"/>
           <w:lang w:val="bg-BG"/>
         </w:rPr>
+        <w:sectPr>
+          <w:pgSz w:w="11906" w:h="16838"/>
+          <w:pgMar w:top="1417" w:right="1417" w:bottom="1417" w:left="1417" w:header="708" w:footer="708" w:gutter="0"/>
+          <w:cols w:space="708"/>
+          <w:docGrid w:linePitch="360"/>
+        </w:sectPr>
       </w:pPr>
       <w:r>
         <w:rPr>
@@ -14736,6 +14742,4884 @@
           <w:lang w:val="bg-BG"/>
         </w:rPr>
         <w:t>}</w:t>
+      </w:r>
+    </w:p>
+    <w:p>
+      <w:pPr>
+        <w:pStyle w:val="Heading2"/>
+        <w:numPr>
+          <w:ilvl w:val="1"/>
+          <w:numId w:val="1"/>
+        </w:numPr>
+        <w:spacing w:before="0" w:after="240"/>
+        <w:rPr>
+          <w:lang w:val="bg-BG"/>
+        </w:rPr>
+      </w:pPr>
+      <w:r>
+        <w:rPr>
+          <w:lang w:val="bg-BG"/>
+        </w:rPr>
+        <w:lastRenderedPageBreak/>
+        <w:t>Симулационни мениджъри</w:t>
+      </w:r>
+    </w:p>
+    <w:p>
+      <w:pPr>
+        <w:spacing w:after="0"/>
+        <w:rPr>
+          <w:sz w:val="20"/>
+          <w:szCs w:val="20"/>
+          <w:lang w:val="bg-BG"/>
+        </w:rPr>
+      </w:pPr>
+      <w:r>
+        <w:rPr>
+          <w:sz w:val="20"/>
+          <w:szCs w:val="20"/>
+          <w:lang w:val="bg-BG"/>
+        </w:rPr>
+        <w:t>public interface SimulationCompletionListener {</w:t>
+      </w:r>
+    </w:p>
+    <w:p>
+      <w:pPr>
+        <w:spacing w:after="0"/>
+        <w:rPr>
+          <w:sz w:val="20"/>
+          <w:szCs w:val="20"/>
+          <w:lang w:val="bg-BG"/>
+        </w:rPr>
+      </w:pPr>
+      <w:r>
+        <w:rPr>
+          <w:sz w:val="20"/>
+          <w:szCs w:val="20"/>
+          <w:lang w:val="bg-BG"/>
+        </w:rPr>
+        <w:t xml:space="preserve">    void notify(SimulationManager manager);</w:t>
+      </w:r>
+    </w:p>
+    <w:p>
+      <w:pPr>
+        <w:spacing w:after="0"/>
+        <w:rPr>
+          <w:sz w:val="20"/>
+          <w:szCs w:val="20"/>
+          <w:lang w:val="bg-BG"/>
+        </w:rPr>
+      </w:pPr>
+      <w:r>
+        <w:rPr>
+          <w:sz w:val="20"/>
+          <w:szCs w:val="20"/>
+          <w:lang w:val="bg-BG"/>
+        </w:rPr>
+        <w:t>}</w:t>
+      </w:r>
+    </w:p>
+    <w:p>
+      <w:pPr>
+        <w:pBdr>
+          <w:bottom w:val="single" w:sz="6" w:space="1" w:color="auto"/>
+        </w:pBdr>
+        <w:spacing w:after="0"/>
+        <w:rPr>
+          <w:sz w:val="20"/>
+          <w:szCs w:val="20"/>
+          <w:lang w:val="bg-BG"/>
+        </w:rPr>
+      </w:pPr>
+    </w:p>
+    <w:p>
+      <w:pPr>
+        <w:spacing w:after="0"/>
+        <w:rPr>
+          <w:sz w:val="20"/>
+          <w:szCs w:val="20"/>
+          <w:lang w:val="bg-BG"/>
+        </w:rPr>
+      </w:pPr>
+    </w:p>
+    <w:p>
+      <w:pPr>
+        <w:spacing w:after="0"/>
+        <w:rPr>
+          <w:sz w:val="20"/>
+          <w:szCs w:val="20"/>
+          <w:lang w:val="bg-BG"/>
+        </w:rPr>
+      </w:pPr>
+      <w:r>
+        <w:rPr>
+          <w:sz w:val="20"/>
+          <w:szCs w:val="20"/>
+          <w:lang w:val="bg-BG"/>
+        </w:rPr>
+        <w:t>public class CompositeCompletionListener implements SimulationCompletionListener {</w:t>
+      </w:r>
+    </w:p>
+    <w:p>
+      <w:pPr>
+        <w:spacing w:after="0"/>
+        <w:rPr>
+          <w:sz w:val="20"/>
+          <w:szCs w:val="20"/>
+          <w:lang w:val="bg-BG"/>
+        </w:rPr>
+      </w:pPr>
+    </w:p>
+    <w:p>
+      <w:pPr>
+        <w:spacing w:after="0"/>
+        <w:rPr>
+          <w:sz w:val="20"/>
+          <w:szCs w:val="20"/>
+          <w:lang w:val="bg-BG"/>
+        </w:rPr>
+      </w:pPr>
+      <w:r>
+        <w:rPr>
+          <w:sz w:val="20"/>
+          <w:szCs w:val="20"/>
+          <w:lang w:val="bg-BG"/>
+        </w:rPr>
+        <w:tab/>
+        <w:t>private final Map&lt;Class, SimulationCompletionListener&gt; listeners;</w:t>
+      </w:r>
+    </w:p>
+    <w:p>
+      <w:pPr>
+        <w:spacing w:after="0"/>
+        <w:rPr>
+          <w:sz w:val="20"/>
+          <w:szCs w:val="20"/>
+          <w:lang w:val="bg-BG"/>
+        </w:rPr>
+      </w:pPr>
+    </w:p>
+    <w:p>
+      <w:pPr>
+        <w:spacing w:after="0"/>
+        <w:rPr>
+          <w:sz w:val="20"/>
+          <w:szCs w:val="20"/>
+          <w:lang w:val="bg-BG"/>
+        </w:rPr>
+      </w:pPr>
+      <w:r>
+        <w:rPr>
+          <w:sz w:val="20"/>
+          <w:szCs w:val="20"/>
+          <w:lang w:val="bg-BG"/>
+        </w:rPr>
+        <w:tab/>
+        <w:t>public CompositeCompletionListener() {</w:t>
+      </w:r>
+    </w:p>
+    <w:p>
+      <w:pPr>
+        <w:spacing w:after="0"/>
+        <w:rPr>
+          <w:sz w:val="20"/>
+          <w:szCs w:val="20"/>
+          <w:lang w:val="bg-BG"/>
+        </w:rPr>
+      </w:pPr>
+      <w:r>
+        <w:rPr>
+          <w:sz w:val="20"/>
+          <w:szCs w:val="20"/>
+          <w:lang w:val="bg-BG"/>
+        </w:rPr>
+        <w:tab/>
+      </w:r>
+      <w:r>
+        <w:rPr>
+          <w:sz w:val="20"/>
+          <w:szCs w:val="20"/>
+          <w:lang w:val="bg-BG"/>
+        </w:rPr>
+        <w:tab/>
+        <w:t>listeners = new HashMap&lt;&gt;();</w:t>
+      </w:r>
+    </w:p>
+    <w:p>
+      <w:pPr>
+        <w:spacing w:after="0"/>
+        <w:rPr>
+          <w:sz w:val="20"/>
+          <w:szCs w:val="20"/>
+          <w:lang w:val="bg-BG"/>
+        </w:rPr>
+      </w:pPr>
+      <w:r>
+        <w:rPr>
+          <w:sz w:val="20"/>
+          <w:szCs w:val="20"/>
+          <w:lang w:val="bg-BG"/>
+        </w:rPr>
+        <w:tab/>
+        <w:t>}</w:t>
+      </w:r>
+    </w:p>
+    <w:p>
+      <w:pPr>
+        <w:spacing w:after="0"/>
+        <w:rPr>
+          <w:sz w:val="20"/>
+          <w:szCs w:val="20"/>
+          <w:lang w:val="bg-BG"/>
+        </w:rPr>
+      </w:pPr>
+    </w:p>
+    <w:p>
+      <w:pPr>
+        <w:spacing w:after="0"/>
+        <w:rPr>
+          <w:sz w:val="20"/>
+          <w:szCs w:val="20"/>
+          <w:lang w:val="bg-BG"/>
+        </w:rPr>
+      </w:pPr>
+      <w:r>
+        <w:rPr>
+          <w:sz w:val="20"/>
+          <w:szCs w:val="20"/>
+          <w:lang w:val="bg-BG"/>
+        </w:rPr>
+        <w:tab/>
+        <w:t>public void putCompletionListener(SimulationCompletionListener listener) {</w:t>
+      </w:r>
+    </w:p>
+    <w:p>
+      <w:pPr>
+        <w:spacing w:after="0"/>
+        <w:rPr>
+          <w:sz w:val="20"/>
+          <w:szCs w:val="20"/>
+          <w:lang w:val="bg-BG"/>
+        </w:rPr>
+      </w:pPr>
+      <w:r>
+        <w:rPr>
+          <w:sz w:val="20"/>
+          <w:szCs w:val="20"/>
+          <w:lang w:val="bg-BG"/>
+        </w:rPr>
+        <w:tab/>
+      </w:r>
+      <w:r>
+        <w:rPr>
+          <w:sz w:val="20"/>
+          <w:szCs w:val="20"/>
+          <w:lang w:val="bg-BG"/>
+        </w:rPr>
+        <w:tab/>
+        <w:t>listeners.put(listener.getClass(), listener);</w:t>
+      </w:r>
+    </w:p>
+    <w:p>
+      <w:pPr>
+        <w:spacing w:after="0"/>
+        <w:rPr>
+          <w:sz w:val="20"/>
+          <w:szCs w:val="20"/>
+          <w:lang w:val="bg-BG"/>
+        </w:rPr>
+      </w:pPr>
+      <w:r>
+        <w:rPr>
+          <w:sz w:val="20"/>
+          <w:szCs w:val="20"/>
+          <w:lang w:val="bg-BG"/>
+        </w:rPr>
+        <w:tab/>
+        <w:t>}</w:t>
+      </w:r>
+    </w:p>
+    <w:p>
+      <w:pPr>
+        <w:spacing w:after="0"/>
+        <w:rPr>
+          <w:sz w:val="20"/>
+          <w:szCs w:val="20"/>
+          <w:lang w:val="bg-BG"/>
+        </w:rPr>
+      </w:pPr>
+      <w:r>
+        <w:rPr>
+          <w:sz w:val="20"/>
+          <w:szCs w:val="20"/>
+          <w:lang w:val="bg-BG"/>
+        </w:rPr>
+        <w:tab/>
+        <w:t>public SimulationCompletionListener getCompletionListener(Class clazz) {</w:t>
+      </w:r>
+    </w:p>
+    <w:p>
+      <w:pPr>
+        <w:spacing w:after="0"/>
+        <w:rPr>
+          <w:sz w:val="20"/>
+          <w:szCs w:val="20"/>
+          <w:lang w:val="bg-BG"/>
+        </w:rPr>
+      </w:pPr>
+      <w:r>
+        <w:rPr>
+          <w:sz w:val="20"/>
+          <w:szCs w:val="20"/>
+          <w:lang w:val="bg-BG"/>
+        </w:rPr>
+        <w:tab/>
+      </w:r>
+      <w:r>
+        <w:rPr>
+          <w:sz w:val="20"/>
+          <w:szCs w:val="20"/>
+          <w:lang w:val="bg-BG"/>
+        </w:rPr>
+        <w:tab/>
+        <w:t>return listeners.get(clazz);</w:t>
+      </w:r>
+    </w:p>
+    <w:p>
+      <w:pPr>
+        <w:spacing w:after="0"/>
+        <w:rPr>
+          <w:sz w:val="20"/>
+          <w:szCs w:val="20"/>
+          <w:lang w:val="bg-BG"/>
+        </w:rPr>
+      </w:pPr>
+      <w:r>
+        <w:rPr>
+          <w:sz w:val="20"/>
+          <w:szCs w:val="20"/>
+          <w:lang w:val="bg-BG"/>
+        </w:rPr>
+        <w:tab/>
+        <w:t>}</w:t>
+      </w:r>
+    </w:p>
+    <w:p>
+      <w:pPr>
+        <w:spacing w:after="0"/>
+        <w:rPr>
+          <w:sz w:val="20"/>
+          <w:szCs w:val="20"/>
+          <w:lang w:val="bg-BG"/>
+        </w:rPr>
+      </w:pPr>
+    </w:p>
+    <w:p>
+      <w:pPr>
+        <w:spacing w:after="0"/>
+        <w:rPr>
+          <w:sz w:val="20"/>
+          <w:szCs w:val="20"/>
+          <w:lang w:val="bg-BG"/>
+        </w:rPr>
+      </w:pPr>
+      <w:r>
+        <w:rPr>
+          <w:sz w:val="20"/>
+          <w:szCs w:val="20"/>
+          <w:lang w:val="bg-BG"/>
+        </w:rPr>
+        <w:tab/>
+        <w:t>@Override</w:t>
+      </w:r>
+    </w:p>
+    <w:p>
+      <w:pPr>
+        <w:spacing w:after="0"/>
+        <w:rPr>
+          <w:sz w:val="20"/>
+          <w:szCs w:val="20"/>
+          <w:lang w:val="bg-BG"/>
+        </w:rPr>
+      </w:pPr>
+      <w:r>
+        <w:rPr>
+          <w:sz w:val="20"/>
+          <w:szCs w:val="20"/>
+          <w:lang w:val="bg-BG"/>
+        </w:rPr>
+        <w:tab/>
+        <w:t>public void notify(SimulationManager manager) {</w:t>
+      </w:r>
+    </w:p>
+    <w:p>
+      <w:pPr>
+        <w:spacing w:after="0"/>
+        <w:rPr>
+          <w:sz w:val="20"/>
+          <w:szCs w:val="20"/>
+          <w:lang w:val="bg-BG"/>
+        </w:rPr>
+      </w:pPr>
+      <w:r>
+        <w:rPr>
+          <w:sz w:val="20"/>
+          <w:szCs w:val="20"/>
+          <w:lang w:val="bg-BG"/>
+        </w:rPr>
+        <w:tab/>
+      </w:r>
+      <w:r>
+        <w:rPr>
+          <w:sz w:val="20"/>
+          <w:szCs w:val="20"/>
+          <w:lang w:val="bg-BG"/>
+        </w:rPr>
+        <w:tab/>
+        <w:t>listeners.forEach((k, v) -&gt; {</w:t>
+      </w:r>
+    </w:p>
+    <w:p>
+      <w:pPr>
+        <w:spacing w:after="0"/>
+        <w:rPr>
+          <w:sz w:val="20"/>
+          <w:szCs w:val="20"/>
+          <w:lang w:val="bg-BG"/>
+        </w:rPr>
+      </w:pPr>
+      <w:r>
+        <w:rPr>
+          <w:sz w:val="20"/>
+          <w:szCs w:val="20"/>
+          <w:lang w:val="bg-BG"/>
+        </w:rPr>
+        <w:tab/>
+      </w:r>
+      <w:r>
+        <w:rPr>
+          <w:sz w:val="20"/>
+          <w:szCs w:val="20"/>
+          <w:lang w:val="bg-BG"/>
+        </w:rPr>
+        <w:tab/>
+      </w:r>
+      <w:r>
+        <w:rPr>
+          <w:sz w:val="20"/>
+          <w:szCs w:val="20"/>
+          <w:lang w:val="bg-BG"/>
+        </w:rPr>
+        <w:tab/>
+        <w:t>v.notify(manager);</w:t>
+      </w:r>
+    </w:p>
+    <w:p>
+      <w:pPr>
+        <w:spacing w:after="0"/>
+        <w:rPr>
+          <w:sz w:val="20"/>
+          <w:szCs w:val="20"/>
+          <w:lang w:val="bg-BG"/>
+        </w:rPr>
+      </w:pPr>
+      <w:r>
+        <w:rPr>
+          <w:sz w:val="20"/>
+          <w:szCs w:val="20"/>
+          <w:lang w:val="bg-BG"/>
+        </w:rPr>
+        <w:tab/>
+      </w:r>
+      <w:r>
+        <w:rPr>
+          <w:sz w:val="20"/>
+          <w:szCs w:val="20"/>
+          <w:lang w:val="bg-BG"/>
+        </w:rPr>
+        <w:tab/>
+        <w:t>});</w:t>
+      </w:r>
+    </w:p>
+    <w:p>
+      <w:pPr>
+        <w:spacing w:after="0"/>
+        <w:rPr>
+          <w:sz w:val="20"/>
+          <w:szCs w:val="20"/>
+          <w:lang w:val="bg-BG"/>
+        </w:rPr>
+      </w:pPr>
+      <w:r>
+        <w:rPr>
+          <w:sz w:val="20"/>
+          <w:szCs w:val="20"/>
+          <w:lang w:val="bg-BG"/>
+        </w:rPr>
+        <w:tab/>
+        <w:t>}</w:t>
+      </w:r>
+    </w:p>
+    <w:p>
+      <w:pPr>
+        <w:spacing w:after="0"/>
+        <w:rPr>
+          <w:sz w:val="20"/>
+          <w:szCs w:val="20"/>
+          <w:lang w:val="bg-BG"/>
+        </w:rPr>
+      </w:pPr>
+      <w:r>
+        <w:rPr>
+          <w:sz w:val="20"/>
+          <w:szCs w:val="20"/>
+          <w:lang w:val="bg-BG"/>
+        </w:rPr>
+        <w:t>}</w:t>
+      </w:r>
+    </w:p>
+    <w:p>
+      <w:pPr>
+        <w:pBdr>
+          <w:bottom w:val="single" w:sz="6" w:space="1" w:color="auto"/>
+        </w:pBdr>
+        <w:spacing w:after="0"/>
+        <w:rPr>
+          <w:sz w:val="20"/>
+          <w:szCs w:val="20"/>
+          <w:lang w:val="bg-BG"/>
+        </w:rPr>
+      </w:pPr>
+    </w:p>
+    <w:p>
+      <w:pPr>
+        <w:spacing w:after="0"/>
+        <w:rPr>
+          <w:sz w:val="20"/>
+          <w:szCs w:val="20"/>
+          <w:lang w:val="bg-BG"/>
+        </w:rPr>
+      </w:pPr>
+    </w:p>
+    <w:p>
+      <w:pPr>
+        <w:spacing w:after="0"/>
+        <w:rPr>
+          <w:sz w:val="20"/>
+          <w:szCs w:val="20"/>
+          <w:lang w:val="bg-BG"/>
+        </w:rPr>
+      </w:pPr>
+      <w:r>
+        <w:rPr>
+          <w:sz w:val="20"/>
+          <w:szCs w:val="20"/>
+          <w:lang w:val="bg-BG"/>
+        </w:rPr>
+        <w:t>public class LatchLoweringCompletionListener implements SimulationCompletionListener {</w:t>
+      </w:r>
+    </w:p>
+    <w:p>
+      <w:pPr>
+        <w:spacing w:after="0"/>
+        <w:rPr>
+          <w:sz w:val="20"/>
+          <w:szCs w:val="20"/>
+          <w:lang w:val="bg-BG"/>
+        </w:rPr>
+      </w:pPr>
+      <w:r>
+        <w:rPr>
+          <w:sz w:val="20"/>
+          <w:szCs w:val="20"/>
+          <w:lang w:val="bg-BG"/>
+        </w:rPr>
+        <w:tab/>
+        <w:t>private final CountDownLatch latch;</w:t>
+      </w:r>
+    </w:p>
+    <w:p>
+      <w:pPr>
+        <w:spacing w:after="0"/>
+        <w:rPr>
+          <w:sz w:val="20"/>
+          <w:szCs w:val="20"/>
+          <w:lang w:val="bg-BG"/>
+        </w:rPr>
+      </w:pPr>
+      <w:r>
+        <w:rPr>
+          <w:sz w:val="20"/>
+          <w:szCs w:val="20"/>
+          <w:lang w:val="bg-BG"/>
+        </w:rPr>
+        <w:tab/>
+        <w:t>public LatchLoweringCompletionListener(CountDownLatch latch) {</w:t>
+      </w:r>
+    </w:p>
+    <w:p>
+      <w:pPr>
+        <w:spacing w:after="0"/>
+        <w:rPr>
+          <w:sz w:val="20"/>
+          <w:szCs w:val="20"/>
+          <w:lang w:val="bg-BG"/>
+        </w:rPr>
+      </w:pPr>
+      <w:r>
+        <w:rPr>
+          <w:sz w:val="20"/>
+          <w:szCs w:val="20"/>
+          <w:lang w:val="bg-BG"/>
+        </w:rPr>
+        <w:tab/>
+      </w:r>
+      <w:r>
+        <w:rPr>
+          <w:sz w:val="20"/>
+          <w:szCs w:val="20"/>
+          <w:lang w:val="bg-BG"/>
+        </w:rPr>
+        <w:tab/>
+        <w:t>this.latch = latch;</w:t>
+      </w:r>
+    </w:p>
+    <w:p>
+      <w:pPr>
+        <w:spacing w:after="0"/>
+        <w:rPr>
+          <w:sz w:val="20"/>
+          <w:szCs w:val="20"/>
+          <w:lang w:val="bg-BG"/>
+        </w:rPr>
+      </w:pPr>
+      <w:r>
+        <w:rPr>
+          <w:sz w:val="20"/>
+          <w:szCs w:val="20"/>
+          <w:lang w:val="bg-BG"/>
+        </w:rPr>
+        <w:tab/>
+        <w:t>}</w:t>
+      </w:r>
+    </w:p>
+    <w:p>
+      <w:pPr>
+        <w:spacing w:after="0"/>
+        <w:rPr>
+          <w:sz w:val="20"/>
+          <w:szCs w:val="20"/>
+          <w:lang w:val="bg-BG"/>
+        </w:rPr>
+      </w:pPr>
+      <w:r>
+        <w:rPr>
+          <w:sz w:val="20"/>
+          <w:szCs w:val="20"/>
+          <w:lang w:val="bg-BG"/>
+        </w:rPr>
+        <w:tab/>
+        <w:t>@Override</w:t>
+      </w:r>
+    </w:p>
+    <w:p>
+      <w:pPr>
+        <w:spacing w:after="0"/>
+        <w:rPr>
+          <w:sz w:val="20"/>
+          <w:szCs w:val="20"/>
+          <w:lang w:val="bg-BG"/>
+        </w:rPr>
+      </w:pPr>
+      <w:r>
+        <w:rPr>
+          <w:sz w:val="20"/>
+          <w:szCs w:val="20"/>
+          <w:lang w:val="bg-BG"/>
+        </w:rPr>
+        <w:tab/>
+        <w:t>public void notify(SimulationManager manager) {</w:t>
+      </w:r>
+    </w:p>
+    <w:p>
+      <w:pPr>
+        <w:spacing w:after="0"/>
+        <w:rPr>
+          <w:sz w:val="20"/>
+          <w:szCs w:val="20"/>
+          <w:lang w:val="bg-BG"/>
+        </w:rPr>
+      </w:pPr>
+      <w:r>
+        <w:rPr>
+          <w:sz w:val="20"/>
+          <w:szCs w:val="20"/>
+          <w:lang w:val="bg-BG"/>
+        </w:rPr>
+        <w:tab/>
+      </w:r>
+      <w:r>
+        <w:rPr>
+          <w:sz w:val="20"/>
+          <w:szCs w:val="20"/>
+          <w:lang w:val="bg-BG"/>
+        </w:rPr>
+        <w:tab/>
+        <w:t>latch.countDown();</w:t>
+      </w:r>
+    </w:p>
+    <w:p>
+      <w:pPr>
+        <w:spacing w:after="0"/>
+        <w:rPr>
+          <w:sz w:val="20"/>
+          <w:szCs w:val="20"/>
+          <w:lang w:val="bg-BG"/>
+        </w:rPr>
+      </w:pPr>
+      <w:r>
+        <w:rPr>
+          <w:sz w:val="20"/>
+          <w:szCs w:val="20"/>
+          <w:lang w:val="bg-BG"/>
+        </w:rPr>
+        <w:tab/>
+        <w:t>}</w:t>
+      </w:r>
+    </w:p>
+    <w:p>
+      <w:pPr>
+        <w:spacing w:after="0"/>
+        <w:rPr>
+          <w:sz w:val="20"/>
+          <w:szCs w:val="20"/>
+          <w:lang w:val="bg-BG"/>
+        </w:rPr>
+      </w:pPr>
+      <w:r>
+        <w:rPr>
+          <w:sz w:val="20"/>
+          <w:szCs w:val="20"/>
+          <w:lang w:val="bg-BG"/>
+        </w:rPr>
+        <w:t>}</w:t>
+      </w:r>
+    </w:p>
+    <w:p>
+      <w:pPr>
+        <w:pBdr>
+          <w:bottom w:val="single" w:sz="6" w:space="1" w:color="auto"/>
+        </w:pBdr>
+        <w:spacing w:after="0"/>
+        <w:rPr>
+          <w:sz w:val="20"/>
+          <w:szCs w:val="20"/>
+          <w:lang w:val="bg-BG"/>
+        </w:rPr>
+      </w:pPr>
+    </w:p>
+    <w:p>
+      <w:pPr>
+        <w:spacing w:after="0"/>
+        <w:rPr>
+          <w:sz w:val="20"/>
+          <w:szCs w:val="20"/>
+          <w:lang w:val="bg-BG"/>
+        </w:rPr>
+      </w:pPr>
+    </w:p>
+    <w:p>
+      <w:pPr>
+        <w:spacing w:after="0"/>
+        <w:rPr>
+          <w:sz w:val="20"/>
+          <w:szCs w:val="20"/>
+          <w:lang w:val="bg-BG"/>
+        </w:rPr>
+      </w:pPr>
+      <w:r>
+        <w:rPr>
+          <w:sz w:val="20"/>
+          <w:szCs w:val="20"/>
+          <w:lang w:val="bg-BG"/>
+        </w:rPr>
+        <w:t>public interface SimulationManager extends Runnable {</w:t>
+      </w:r>
+    </w:p>
+    <w:p>
+      <w:pPr>
+        <w:spacing w:after="0"/>
+        <w:rPr>
+          <w:sz w:val="20"/>
+          <w:szCs w:val="20"/>
+          <w:lang w:val="bg-BG"/>
+        </w:rPr>
+      </w:pPr>
+    </w:p>
+    <w:p>
+      <w:pPr>
+        <w:spacing w:after="0"/>
+        <w:rPr>
+          <w:sz w:val="20"/>
+          <w:szCs w:val="20"/>
+          <w:lang w:val="bg-BG"/>
+        </w:rPr>
+      </w:pPr>
+      <w:r>
+        <w:rPr>
+          <w:sz w:val="20"/>
+          <w:szCs w:val="20"/>
+          <w:lang w:val="bg-BG"/>
+        </w:rPr>
+        <w:t xml:space="preserve">    public Node getRoot();</w:t>
+      </w:r>
+    </w:p>
+    <w:p>
+      <w:pPr>
+        <w:spacing w:after="0"/>
+        <w:rPr>
+          <w:sz w:val="20"/>
+          <w:szCs w:val="20"/>
+          <w:lang w:val="bg-BG"/>
+        </w:rPr>
+      </w:pPr>
+      <w:r>
+        <w:rPr>
+          <w:sz w:val="20"/>
+          <w:szCs w:val="20"/>
+          <w:lang w:val="bg-BG"/>
+        </w:rPr>
+        <w:t xml:space="preserve">    public Map&lt;Integer, Node&gt; getNodeIndex();</w:t>
+      </w:r>
+    </w:p>
+    <w:p>
+      <w:pPr>
+        <w:spacing w:after="0"/>
+        <w:rPr>
+          <w:sz w:val="20"/>
+          <w:szCs w:val="20"/>
+          <w:lang w:val="bg-BG"/>
+        </w:rPr>
+      </w:pPr>
+      <w:r>
+        <w:rPr>
+          <w:sz w:val="20"/>
+          <w:szCs w:val="20"/>
+          <w:lang w:val="bg-BG"/>
+        </w:rPr>
+        <w:t xml:space="preserve">    public double[][] getValueRegistry();</w:t>
+      </w:r>
+    </w:p>
+    <w:p>
+      <w:pPr>
+        <w:spacing w:after="0"/>
+        <w:rPr>
+          <w:sz w:val="20"/>
+          <w:szCs w:val="20"/>
+          <w:lang w:val="bg-BG"/>
+        </w:rPr>
+      </w:pPr>
+      <w:r>
+        <w:rPr>
+          <w:sz w:val="20"/>
+          <w:szCs w:val="20"/>
+          <w:lang w:val="bg-BG"/>
+        </w:rPr>
+        <w:t xml:space="preserve">    public void await();</w:t>
+      </w:r>
+    </w:p>
+    <w:p>
+      <w:pPr>
+        <w:spacing w:after="0"/>
+        <w:rPr>
+          <w:sz w:val="20"/>
+          <w:szCs w:val="20"/>
+          <w:lang w:val="bg-BG"/>
+        </w:rPr>
+      </w:pPr>
+      <w:r>
+        <w:rPr>
+          <w:sz w:val="20"/>
+          <w:szCs w:val="20"/>
+          <w:lang w:val="bg-BG"/>
+        </w:rPr>
+        <w:t>}</w:t>
+      </w:r>
+    </w:p>
+    <w:p>
+      <w:pPr>
+        <w:pBdr>
+          <w:bottom w:val="single" w:sz="6" w:space="1" w:color="auto"/>
+        </w:pBdr>
+        <w:spacing w:after="0"/>
+        <w:rPr>
+          <w:sz w:val="20"/>
+          <w:szCs w:val="20"/>
+          <w:lang w:val="bg-BG"/>
+        </w:rPr>
+      </w:pPr>
+    </w:p>
+    <w:p>
+      <w:pPr>
+        <w:spacing w:after="0"/>
+        <w:rPr>
+          <w:sz w:val="20"/>
+          <w:szCs w:val="20"/>
+          <w:lang w:val="bg-BG"/>
+        </w:rPr>
+      </w:pPr>
+      <w:r>
+        <w:rPr>
+          <w:sz w:val="20"/>
+          <w:szCs w:val="20"/>
+          <w:lang w:val="bg-BG"/>
+        </w:rPr>
+        <w:br w:type="page"/>
+      </w:r>
+      <w:r>
+        <w:rPr>
+          <w:sz w:val="20"/>
+          <w:szCs w:val="20"/>
+          <w:lang w:val="bg-BG"/>
+        </w:rPr>
+        <w:lastRenderedPageBreak/>
+        <w:t>public abstract class AbstractSimulationManager implements SimulationManager {</w:t>
+      </w:r>
+    </w:p>
+    <w:p>
+      <w:pPr>
+        <w:spacing w:after="0"/>
+        <w:rPr>
+          <w:sz w:val="20"/>
+          <w:szCs w:val="20"/>
+          <w:lang w:val="bg-BG"/>
+        </w:rPr>
+      </w:pPr>
+    </w:p>
+    <w:p>
+      <w:pPr>
+        <w:spacing w:after="0"/>
+        <w:rPr>
+          <w:sz w:val="20"/>
+          <w:szCs w:val="20"/>
+          <w:lang w:val="bg-BG"/>
+        </w:rPr>
+      </w:pPr>
+      <w:r>
+        <w:rPr>
+          <w:sz w:val="20"/>
+          <w:szCs w:val="20"/>
+          <w:lang w:val="bg-BG"/>
+        </w:rPr>
+        <w:t xml:space="preserve">    protected static final Logger log = LoggerFactory.getLogger(AbstractSimulationManager.class);</w:t>
+      </w:r>
+    </w:p>
+    <w:p>
+      <w:pPr>
+        <w:spacing w:after="0"/>
+        <w:rPr>
+          <w:sz w:val="20"/>
+          <w:szCs w:val="20"/>
+          <w:lang w:val="bg-BG"/>
+        </w:rPr>
+      </w:pPr>
+      <w:r>
+        <w:rPr>
+          <w:sz w:val="20"/>
+          <w:szCs w:val="20"/>
+          <w:lang w:val="bg-BG"/>
+        </w:rPr>
+        <w:t xml:space="preserve">    protected final Node root;</w:t>
+      </w:r>
+    </w:p>
+    <w:p>
+      <w:pPr>
+        <w:spacing w:after="0"/>
+        <w:rPr>
+          <w:sz w:val="20"/>
+          <w:szCs w:val="20"/>
+          <w:lang w:val="bg-BG"/>
+        </w:rPr>
+      </w:pPr>
+      <w:r>
+        <w:rPr>
+          <w:sz w:val="20"/>
+          <w:szCs w:val="20"/>
+          <w:lang w:val="bg-BG"/>
+        </w:rPr>
+        <w:t xml:space="preserve">    protected final MatrixValueLogger valueRegistry;</w:t>
+      </w:r>
+    </w:p>
+    <w:p>
+      <w:pPr>
+        <w:spacing w:after="0"/>
+        <w:rPr>
+          <w:sz w:val="20"/>
+          <w:szCs w:val="20"/>
+          <w:lang w:val="bg-BG"/>
+        </w:rPr>
+      </w:pPr>
+      <w:r>
+        <w:rPr>
+          <w:sz w:val="20"/>
+          <w:szCs w:val="20"/>
+          <w:lang w:val="bg-BG"/>
+        </w:rPr>
+        <w:t xml:space="preserve">    protected final SimulationContextImpl context;</w:t>
+      </w:r>
+    </w:p>
+    <w:p>
+      <w:pPr>
+        <w:spacing w:after="0"/>
+        <w:rPr>
+          <w:sz w:val="20"/>
+          <w:szCs w:val="20"/>
+          <w:lang w:val="bg-BG"/>
+        </w:rPr>
+      </w:pPr>
+      <w:r>
+        <w:rPr>
+          <w:sz w:val="20"/>
+          <w:szCs w:val="20"/>
+          <w:lang w:val="bg-BG"/>
+        </w:rPr>
+        <w:t xml:space="preserve">    protected final Pair&lt;Integer, Integer&gt; runs;</w:t>
+      </w:r>
+    </w:p>
+    <w:p>
+      <w:pPr>
+        <w:spacing w:after="0"/>
+        <w:rPr>
+          <w:sz w:val="20"/>
+          <w:szCs w:val="20"/>
+          <w:lang w:val="bg-BG"/>
+        </w:rPr>
+      </w:pPr>
+      <w:r>
+        <w:rPr>
+          <w:sz w:val="20"/>
+          <w:szCs w:val="20"/>
+          <w:lang w:val="bg-BG"/>
+        </w:rPr>
+        <w:t xml:space="preserve">    protected SimulationCompletionListener completionListener;</w:t>
+      </w:r>
+    </w:p>
+    <w:p>
+      <w:pPr>
+        <w:spacing w:after="0"/>
+        <w:rPr>
+          <w:sz w:val="20"/>
+          <w:szCs w:val="20"/>
+          <w:lang w:val="bg-BG"/>
+        </w:rPr>
+      </w:pPr>
+      <w:r>
+        <w:rPr>
+          <w:sz w:val="20"/>
+          <w:szCs w:val="20"/>
+          <w:lang w:val="bg-BG"/>
+        </w:rPr>
+        <w:t xml:space="preserve">    protected CountDownLatch progressLatch;</w:t>
+      </w:r>
+    </w:p>
+    <w:p>
+      <w:pPr>
+        <w:spacing w:after="0"/>
+        <w:rPr>
+          <w:sz w:val="20"/>
+          <w:szCs w:val="20"/>
+          <w:lang w:val="bg-BG"/>
+        </w:rPr>
+      </w:pPr>
+    </w:p>
+    <w:p>
+      <w:pPr>
+        <w:spacing w:after="0"/>
+        <w:rPr>
+          <w:sz w:val="20"/>
+          <w:szCs w:val="20"/>
+          <w:lang w:val="bg-BG"/>
+        </w:rPr>
+      </w:pPr>
+      <w:r>
+        <w:rPr>
+          <w:sz w:val="20"/>
+          <w:szCs w:val="20"/>
+          <w:lang w:val="bg-BG"/>
+        </w:rPr>
+        <w:t xml:space="preserve">    protected AbstractSimulationManager(Node root, StochasticVariableRegistry variables, int runs) {</w:t>
+      </w:r>
+    </w:p>
+    <w:p>
+      <w:pPr>
+        <w:spacing w:after="0"/>
+        <w:rPr>
+          <w:sz w:val="20"/>
+          <w:szCs w:val="20"/>
+          <w:lang w:val="bg-BG"/>
+        </w:rPr>
+      </w:pPr>
+      <w:r>
+        <w:rPr>
+          <w:sz w:val="20"/>
+          <w:szCs w:val="20"/>
+          <w:lang w:val="bg-BG"/>
+        </w:rPr>
+        <w:t xml:space="preserve">        this.root = root;</w:t>
+      </w:r>
+    </w:p>
+    <w:p>
+      <w:pPr>
+        <w:spacing w:after="0"/>
+        <w:rPr>
+          <w:sz w:val="20"/>
+          <w:szCs w:val="20"/>
+          <w:lang w:val="bg-BG"/>
+        </w:rPr>
+      </w:pPr>
+      <w:r>
+        <w:rPr>
+          <w:sz w:val="20"/>
+          <w:szCs w:val="20"/>
+          <w:lang w:val="bg-BG"/>
+        </w:rPr>
+        <w:t xml:space="preserve">        this.valueRegistry = new MatrixValueLogger(root, runs);</w:t>
+      </w:r>
+    </w:p>
+    <w:p>
+      <w:pPr>
+        <w:spacing w:after="0"/>
+        <w:rPr>
+          <w:sz w:val="20"/>
+          <w:szCs w:val="20"/>
+          <w:lang w:val="bg-BG"/>
+        </w:rPr>
+      </w:pPr>
+      <w:r>
+        <w:rPr>
+          <w:sz w:val="20"/>
+          <w:szCs w:val="20"/>
+          <w:lang w:val="bg-BG"/>
+        </w:rPr>
+        <w:t xml:space="preserve">        SampledVariableRegistry sampledVariableRegistry = new SampledVariableRegistry(variables, runs);</w:t>
+      </w:r>
+    </w:p>
+    <w:p>
+      <w:pPr>
+        <w:spacing w:after="0"/>
+        <w:rPr>
+          <w:sz w:val="20"/>
+          <w:szCs w:val="20"/>
+          <w:lang w:val="bg-BG"/>
+        </w:rPr>
+      </w:pPr>
+      <w:r>
+        <w:rPr>
+          <w:sz w:val="20"/>
+          <w:szCs w:val="20"/>
+          <w:lang w:val="bg-BG"/>
+        </w:rPr>
+        <w:t xml:space="preserve">        TreeUtilities.resolveVariableNodeIndices(root, sampledVariableRegistry);</w:t>
+      </w:r>
+    </w:p>
+    <w:p>
+      <w:pPr>
+        <w:spacing w:after="0"/>
+        <w:rPr>
+          <w:sz w:val="20"/>
+          <w:szCs w:val="20"/>
+          <w:lang w:val="bg-BG"/>
+        </w:rPr>
+      </w:pPr>
+      <w:r>
+        <w:rPr>
+          <w:sz w:val="20"/>
+          <w:szCs w:val="20"/>
+          <w:lang w:val="bg-BG"/>
+        </w:rPr>
+        <w:t xml:space="preserve">        this.context = new SimulationContextImpl(sampledVariableRegistry, valueRegistry);</w:t>
+      </w:r>
+    </w:p>
+    <w:p>
+      <w:pPr>
+        <w:spacing w:after="0"/>
+        <w:rPr>
+          <w:sz w:val="20"/>
+          <w:szCs w:val="20"/>
+          <w:lang w:val="bg-BG"/>
+        </w:rPr>
+      </w:pPr>
+      <w:r>
+        <w:rPr>
+          <w:sz w:val="20"/>
+          <w:szCs w:val="20"/>
+          <w:lang w:val="bg-BG"/>
+        </w:rPr>
+        <w:t xml:space="preserve">        this.runs = new Pair&lt;&gt;(0, runs - 1);</w:t>
+      </w:r>
+    </w:p>
+    <w:p>
+      <w:pPr>
+        <w:spacing w:after="0"/>
+        <w:rPr>
+          <w:sz w:val="20"/>
+          <w:szCs w:val="20"/>
+          <w:lang w:val="bg-BG"/>
+        </w:rPr>
+      </w:pPr>
+      <w:r>
+        <w:rPr>
+          <w:sz w:val="20"/>
+          <w:szCs w:val="20"/>
+          <w:lang w:val="bg-BG"/>
+        </w:rPr>
+        <w:t xml:space="preserve">    }</w:t>
+      </w:r>
+    </w:p>
+    <w:p>
+      <w:pPr>
+        <w:spacing w:after="0"/>
+        <w:rPr>
+          <w:sz w:val="20"/>
+          <w:szCs w:val="20"/>
+          <w:lang w:val="bg-BG"/>
+        </w:rPr>
+      </w:pPr>
+      <w:r>
+        <w:rPr>
+          <w:sz w:val="20"/>
+          <w:szCs w:val="20"/>
+          <w:lang w:val="bg-BG"/>
+        </w:rPr>
+        <w:t xml:space="preserve">    protected AbstractSimulationManager(Node root, MatrixValueLogger valueRegistry, SimulationContextImpl context, Pair&lt;Integer, Integer&gt; runs) {</w:t>
+      </w:r>
+    </w:p>
+    <w:p>
+      <w:pPr>
+        <w:spacing w:after="0"/>
+        <w:rPr>
+          <w:sz w:val="20"/>
+          <w:szCs w:val="20"/>
+          <w:lang w:val="bg-BG"/>
+        </w:rPr>
+      </w:pPr>
+      <w:r>
+        <w:rPr>
+          <w:sz w:val="20"/>
+          <w:szCs w:val="20"/>
+          <w:lang w:val="bg-BG"/>
+        </w:rPr>
+        <w:t xml:space="preserve">        this.root = root;</w:t>
+      </w:r>
+    </w:p>
+    <w:p>
+      <w:pPr>
+        <w:spacing w:after="0"/>
+        <w:rPr>
+          <w:sz w:val="20"/>
+          <w:szCs w:val="20"/>
+          <w:lang w:val="bg-BG"/>
+        </w:rPr>
+      </w:pPr>
+      <w:r>
+        <w:rPr>
+          <w:sz w:val="20"/>
+          <w:szCs w:val="20"/>
+          <w:lang w:val="bg-BG"/>
+        </w:rPr>
+        <w:t xml:space="preserve">        this.valueRegistry = valueRegistry;</w:t>
+      </w:r>
+    </w:p>
+    <w:p>
+      <w:pPr>
+        <w:spacing w:after="0"/>
+        <w:rPr>
+          <w:sz w:val="20"/>
+          <w:szCs w:val="20"/>
+          <w:lang w:val="bg-BG"/>
+        </w:rPr>
+      </w:pPr>
+      <w:r>
+        <w:rPr>
+          <w:sz w:val="20"/>
+          <w:szCs w:val="20"/>
+          <w:lang w:val="bg-BG"/>
+        </w:rPr>
+        <w:t xml:space="preserve">        this.context = context;</w:t>
+      </w:r>
+    </w:p>
+    <w:p>
+      <w:pPr>
+        <w:spacing w:after="0"/>
+        <w:rPr>
+          <w:sz w:val="20"/>
+          <w:szCs w:val="20"/>
+          <w:lang w:val="bg-BG"/>
+        </w:rPr>
+      </w:pPr>
+      <w:r>
+        <w:rPr>
+          <w:sz w:val="20"/>
+          <w:szCs w:val="20"/>
+          <w:lang w:val="bg-BG"/>
+        </w:rPr>
+        <w:t xml:space="preserve">        this.runs = runs;</w:t>
+      </w:r>
+    </w:p>
+    <w:p>
+      <w:pPr>
+        <w:spacing w:after="0"/>
+        <w:rPr>
+          <w:sz w:val="20"/>
+          <w:szCs w:val="20"/>
+          <w:lang w:val="bg-BG"/>
+        </w:rPr>
+      </w:pPr>
+      <w:r>
+        <w:rPr>
+          <w:sz w:val="20"/>
+          <w:szCs w:val="20"/>
+          <w:lang w:val="bg-BG"/>
+        </w:rPr>
+        <w:t xml:space="preserve">    }</w:t>
+      </w:r>
+    </w:p>
+    <w:p>
+      <w:pPr>
+        <w:spacing w:after="0"/>
+        <w:rPr>
+          <w:sz w:val="20"/>
+          <w:szCs w:val="20"/>
+          <w:lang w:val="bg-BG"/>
+        </w:rPr>
+      </w:pPr>
+    </w:p>
+    <w:p>
+      <w:pPr>
+        <w:spacing w:after="0"/>
+        <w:rPr>
+          <w:sz w:val="20"/>
+          <w:szCs w:val="20"/>
+          <w:lang w:val="bg-BG"/>
+        </w:rPr>
+      </w:pPr>
+      <w:r>
+        <w:rPr>
+          <w:sz w:val="20"/>
+          <w:szCs w:val="20"/>
+          <w:lang w:val="bg-BG"/>
+        </w:rPr>
+        <w:t xml:space="preserve">    @Override</w:t>
+      </w:r>
+    </w:p>
+    <w:p>
+      <w:pPr>
+        <w:spacing w:after="0"/>
+        <w:rPr>
+          <w:sz w:val="20"/>
+          <w:szCs w:val="20"/>
+          <w:lang w:val="bg-BG"/>
+        </w:rPr>
+      </w:pPr>
+      <w:r>
+        <w:rPr>
+          <w:sz w:val="20"/>
+          <w:szCs w:val="20"/>
+          <w:lang w:val="bg-BG"/>
+        </w:rPr>
+        <w:t xml:space="preserve">    public Node getRoot() {</w:t>
+      </w:r>
+    </w:p>
+    <w:p>
+      <w:pPr>
+        <w:spacing w:after="0"/>
+        <w:rPr>
+          <w:sz w:val="20"/>
+          <w:szCs w:val="20"/>
+          <w:lang w:val="bg-BG"/>
+        </w:rPr>
+      </w:pPr>
+      <w:r>
+        <w:rPr>
+          <w:sz w:val="20"/>
+          <w:szCs w:val="20"/>
+          <w:lang w:val="bg-BG"/>
+        </w:rPr>
+        <w:t xml:space="preserve">        return root;</w:t>
+      </w:r>
+    </w:p>
+    <w:p>
+      <w:pPr>
+        <w:spacing w:after="0"/>
+        <w:rPr>
+          <w:sz w:val="20"/>
+          <w:szCs w:val="20"/>
+          <w:lang w:val="bg-BG"/>
+        </w:rPr>
+      </w:pPr>
+      <w:r>
+        <w:rPr>
+          <w:sz w:val="20"/>
+          <w:szCs w:val="20"/>
+          <w:lang w:val="bg-BG"/>
+        </w:rPr>
+        <w:t xml:space="preserve">    }</w:t>
+      </w:r>
+    </w:p>
+    <w:p>
+      <w:pPr>
+        <w:spacing w:after="0"/>
+        <w:rPr>
+          <w:sz w:val="20"/>
+          <w:szCs w:val="20"/>
+          <w:lang w:val="bg-BG"/>
+        </w:rPr>
+      </w:pPr>
+      <w:r>
+        <w:rPr>
+          <w:sz w:val="20"/>
+          <w:szCs w:val="20"/>
+          <w:lang w:val="bg-BG"/>
+        </w:rPr>
+        <w:t xml:space="preserve">    @Override</w:t>
+      </w:r>
+    </w:p>
+    <w:p>
+      <w:pPr>
+        <w:spacing w:after="0"/>
+        <w:rPr>
+          <w:sz w:val="20"/>
+          <w:szCs w:val="20"/>
+          <w:lang w:val="bg-BG"/>
+        </w:rPr>
+      </w:pPr>
+      <w:r>
+        <w:rPr>
+          <w:sz w:val="20"/>
+          <w:szCs w:val="20"/>
+          <w:lang w:val="bg-BG"/>
+        </w:rPr>
+        <w:t xml:space="preserve">    public void await() {</w:t>
+      </w:r>
+    </w:p>
+    <w:p>
+      <w:pPr>
+        <w:spacing w:after="0"/>
+        <w:rPr>
+          <w:sz w:val="20"/>
+          <w:szCs w:val="20"/>
+          <w:lang w:val="bg-BG"/>
+        </w:rPr>
+      </w:pPr>
+      <w:r>
+        <w:rPr>
+          <w:sz w:val="20"/>
+          <w:szCs w:val="20"/>
+          <w:lang w:val="bg-BG"/>
+        </w:rPr>
+        <w:t xml:space="preserve">        run();</w:t>
+      </w:r>
+    </w:p>
+    <w:p>
+      <w:pPr>
+        <w:spacing w:after="0"/>
+        <w:rPr>
+          <w:sz w:val="20"/>
+          <w:szCs w:val="20"/>
+          <w:lang w:val="bg-BG"/>
+        </w:rPr>
+      </w:pPr>
+      <w:r>
+        <w:rPr>
+          <w:sz w:val="20"/>
+          <w:szCs w:val="20"/>
+          <w:lang w:val="bg-BG"/>
+        </w:rPr>
+        <w:t xml:space="preserve">        try {</w:t>
+      </w:r>
+    </w:p>
+    <w:p>
+      <w:pPr>
+        <w:spacing w:after="0"/>
+        <w:rPr>
+          <w:sz w:val="20"/>
+          <w:szCs w:val="20"/>
+          <w:lang w:val="bg-BG"/>
+        </w:rPr>
+      </w:pPr>
+      <w:r>
+        <w:rPr>
+          <w:sz w:val="20"/>
+          <w:szCs w:val="20"/>
+          <w:lang w:val="bg-BG"/>
+        </w:rPr>
+        <w:t xml:space="preserve">            progressLatch.await();</w:t>
+      </w:r>
+    </w:p>
+    <w:p>
+      <w:pPr>
+        <w:spacing w:after="0"/>
+        <w:rPr>
+          <w:sz w:val="20"/>
+          <w:szCs w:val="20"/>
+          <w:lang w:val="bg-BG"/>
+        </w:rPr>
+      </w:pPr>
+      <w:r>
+        <w:rPr>
+          <w:sz w:val="20"/>
+          <w:szCs w:val="20"/>
+          <w:lang w:val="bg-BG"/>
+        </w:rPr>
+        <w:t xml:space="preserve">        } catch (InterruptedException ex) {</w:t>
+      </w:r>
+    </w:p>
+    <w:p>
+      <w:pPr>
+        <w:spacing w:after="0"/>
+        <w:rPr>
+          <w:sz w:val="20"/>
+          <w:szCs w:val="20"/>
+          <w:lang w:val="bg-BG"/>
+        </w:rPr>
+      </w:pPr>
+      <w:r>
+        <w:rPr>
+          <w:sz w:val="20"/>
+          <w:szCs w:val="20"/>
+          <w:lang w:val="bg-BG"/>
+        </w:rPr>
+        <w:t xml:space="preserve">            log.error("Simulation interrupted", ex);</w:t>
+      </w:r>
+    </w:p>
+    <w:p>
+      <w:pPr>
+        <w:spacing w:after="0"/>
+        <w:rPr>
+          <w:sz w:val="20"/>
+          <w:szCs w:val="20"/>
+          <w:lang w:val="bg-BG"/>
+        </w:rPr>
+      </w:pPr>
+      <w:r>
+        <w:rPr>
+          <w:sz w:val="20"/>
+          <w:szCs w:val="20"/>
+          <w:lang w:val="bg-BG"/>
+        </w:rPr>
+        <w:t xml:space="preserve">        }</w:t>
+      </w:r>
+    </w:p>
+    <w:p>
+      <w:pPr>
+        <w:spacing w:after="0"/>
+        <w:rPr>
+          <w:sz w:val="20"/>
+          <w:szCs w:val="20"/>
+          <w:lang w:val="bg-BG"/>
+        </w:rPr>
+      </w:pPr>
+      <w:r>
+        <w:rPr>
+          <w:sz w:val="20"/>
+          <w:szCs w:val="20"/>
+          <w:lang w:val="bg-BG"/>
+        </w:rPr>
+        <w:t xml:space="preserve">    }</w:t>
+      </w:r>
+    </w:p>
+    <w:p>
+      <w:pPr>
+        <w:spacing w:after="0"/>
+        <w:rPr>
+          <w:sz w:val="20"/>
+          <w:szCs w:val="20"/>
+          <w:lang w:val="bg-BG"/>
+        </w:rPr>
+      </w:pPr>
+      <w:r>
+        <w:rPr>
+          <w:sz w:val="20"/>
+          <w:szCs w:val="20"/>
+          <w:lang w:val="bg-BG"/>
+        </w:rPr>
+        <w:t xml:space="preserve">    public void setCompletionListener(SimulationCompletionListener listener) {</w:t>
+      </w:r>
+    </w:p>
+    <w:p>
+      <w:pPr>
+        <w:spacing w:after="0"/>
+        <w:rPr>
+          <w:sz w:val="20"/>
+          <w:szCs w:val="20"/>
+          <w:lang w:val="bg-BG"/>
+        </w:rPr>
+      </w:pPr>
+      <w:r>
+        <w:rPr>
+          <w:sz w:val="20"/>
+          <w:szCs w:val="20"/>
+          <w:lang w:val="bg-BG"/>
+        </w:rPr>
+        <w:t xml:space="preserve">        this.completionListener = listener;</w:t>
+      </w:r>
+    </w:p>
+    <w:p>
+      <w:pPr>
+        <w:spacing w:after="0"/>
+        <w:rPr>
+          <w:sz w:val="20"/>
+          <w:szCs w:val="20"/>
+          <w:lang w:val="bg-BG"/>
+        </w:rPr>
+      </w:pPr>
+      <w:r>
+        <w:rPr>
+          <w:sz w:val="20"/>
+          <w:szCs w:val="20"/>
+          <w:lang w:val="bg-BG"/>
+        </w:rPr>
+        <w:t xml:space="preserve">    }</w:t>
+      </w:r>
+    </w:p>
+    <w:p>
+      <w:pPr>
+        <w:spacing w:after="0"/>
+        <w:rPr>
+          <w:sz w:val="20"/>
+          <w:szCs w:val="20"/>
+          <w:lang w:val="bg-BG"/>
+        </w:rPr>
+      </w:pPr>
+      <w:r>
+        <w:rPr>
+          <w:sz w:val="20"/>
+          <w:szCs w:val="20"/>
+          <w:lang w:val="bg-BG"/>
+        </w:rPr>
+        <w:t xml:space="preserve">    @Override</w:t>
+      </w:r>
+    </w:p>
+    <w:p>
+      <w:pPr>
+        <w:spacing w:after="0"/>
+        <w:rPr>
+          <w:sz w:val="20"/>
+          <w:szCs w:val="20"/>
+          <w:lang w:val="bg-BG"/>
+        </w:rPr>
+      </w:pPr>
+      <w:r>
+        <w:rPr>
+          <w:sz w:val="20"/>
+          <w:szCs w:val="20"/>
+          <w:lang w:val="bg-BG"/>
+        </w:rPr>
+        <w:t xml:space="preserve">    public Map&lt;Integer, Node&gt; getNodeIndex() {</w:t>
+      </w:r>
+    </w:p>
+    <w:p>
+      <w:pPr>
+        <w:spacing w:after="0"/>
+        <w:rPr>
+          <w:sz w:val="20"/>
+          <w:szCs w:val="20"/>
+          <w:lang w:val="bg-BG"/>
+        </w:rPr>
+      </w:pPr>
+      <w:r>
+        <w:rPr>
+          <w:sz w:val="20"/>
+          <w:szCs w:val="20"/>
+          <w:lang w:val="bg-BG"/>
+        </w:rPr>
+        <w:t xml:space="preserve">        return valueRegistry.getNodeIndex();</w:t>
+      </w:r>
+    </w:p>
+    <w:p>
+      <w:pPr>
+        <w:spacing w:after="0"/>
+        <w:rPr>
+          <w:sz w:val="20"/>
+          <w:szCs w:val="20"/>
+          <w:lang w:val="bg-BG"/>
+        </w:rPr>
+      </w:pPr>
+      <w:r>
+        <w:rPr>
+          <w:sz w:val="20"/>
+          <w:szCs w:val="20"/>
+          <w:lang w:val="bg-BG"/>
+        </w:rPr>
+        <w:t xml:space="preserve">    }</w:t>
+      </w:r>
+    </w:p>
+    <w:p>
+      <w:pPr>
+        <w:spacing w:after="0"/>
+        <w:rPr>
+          <w:sz w:val="20"/>
+          <w:szCs w:val="20"/>
+          <w:lang w:val="bg-BG"/>
+        </w:rPr>
+      </w:pPr>
+      <w:r>
+        <w:rPr>
+          <w:sz w:val="20"/>
+          <w:szCs w:val="20"/>
+          <w:lang w:val="bg-BG"/>
+        </w:rPr>
+        <w:t xml:space="preserve">    @Override</w:t>
+      </w:r>
+    </w:p>
+    <w:p>
+      <w:pPr>
+        <w:spacing w:after="0"/>
+        <w:rPr>
+          <w:sz w:val="20"/>
+          <w:szCs w:val="20"/>
+          <w:lang w:val="bg-BG"/>
+        </w:rPr>
+      </w:pPr>
+      <w:r>
+        <w:rPr>
+          <w:sz w:val="20"/>
+          <w:szCs w:val="20"/>
+          <w:lang w:val="bg-BG"/>
+        </w:rPr>
+        <w:t xml:space="preserve">    public double[][] getValueRegistry() {</w:t>
+      </w:r>
+    </w:p>
+    <w:p>
+      <w:pPr>
+        <w:spacing w:after="0"/>
+        <w:rPr>
+          <w:sz w:val="20"/>
+          <w:szCs w:val="20"/>
+          <w:lang w:val="bg-BG"/>
+        </w:rPr>
+      </w:pPr>
+      <w:r>
+        <w:rPr>
+          <w:sz w:val="20"/>
+          <w:szCs w:val="20"/>
+          <w:lang w:val="bg-BG"/>
+        </w:rPr>
+        <w:t xml:space="preserve">        return valueRegistry.getValueRegistry();</w:t>
+      </w:r>
+    </w:p>
+    <w:p>
+      <w:pPr>
+        <w:spacing w:after="0"/>
+        <w:rPr>
+          <w:sz w:val="20"/>
+          <w:szCs w:val="20"/>
+          <w:lang w:val="bg-BG"/>
+        </w:rPr>
+      </w:pPr>
+      <w:r>
+        <w:rPr>
+          <w:sz w:val="20"/>
+          <w:szCs w:val="20"/>
+          <w:lang w:val="bg-BG"/>
+        </w:rPr>
+        <w:t xml:space="preserve">    }</w:t>
+      </w:r>
+    </w:p>
+    <w:p>
+      <w:pPr>
+        <w:spacing w:after="0"/>
+        <w:rPr>
+          <w:sz w:val="20"/>
+          <w:szCs w:val="20"/>
+          <w:lang w:val="bg-BG"/>
+        </w:rPr>
+      </w:pPr>
+      <w:r>
+        <w:rPr>
+          <w:sz w:val="20"/>
+          <w:szCs w:val="20"/>
+          <w:lang w:val="bg-BG"/>
+        </w:rPr>
+        <w:t>}</w:t>
+      </w:r>
+    </w:p>
+    <w:p>
+      <w:pPr>
+        <w:pBdr>
+          <w:bottom w:val="single" w:sz="6" w:space="1" w:color="auto"/>
+        </w:pBdr>
+        <w:spacing w:after="0"/>
+        <w:rPr>
+          <w:sz w:val="20"/>
+          <w:szCs w:val="20"/>
+          <w:lang w:val="bg-BG"/>
+        </w:rPr>
+      </w:pPr>
+    </w:p>
+    <w:p>
+      <w:pPr>
+        <w:rPr>
+          <w:sz w:val="20"/>
+          <w:szCs w:val="20"/>
+          <w:lang w:val="bg-BG"/>
+        </w:rPr>
+      </w:pPr>
+      <w:r>
+        <w:rPr>
+          <w:sz w:val="20"/>
+          <w:szCs w:val="20"/>
+          <w:lang w:val="bg-BG"/>
+        </w:rPr>
+        <w:lastRenderedPageBreak/>
+        <w:t>public class SingleThreadSimulationManager extends AbstractSimulationManager {</w:t>
+      </w:r>
+    </w:p>
+    <w:p>
+      <w:pPr>
+        <w:spacing w:after="0"/>
+        <w:rPr>
+          <w:sz w:val="20"/>
+          <w:szCs w:val="20"/>
+          <w:lang w:val="bg-BG"/>
+        </w:rPr>
+      </w:pPr>
+      <w:r>
+        <w:rPr>
+          <w:sz w:val="20"/>
+          <w:szCs w:val="20"/>
+          <w:lang w:val="bg-BG"/>
+        </w:rPr>
+        <w:t xml:space="preserve">    public SingleThreadSimulationManager(Node root, StochasticVariableRegistry variables, int runs) {</w:t>
+      </w:r>
+    </w:p>
+    <w:p>
+      <w:pPr>
+        <w:spacing w:after="0"/>
+        <w:rPr>
+          <w:sz w:val="20"/>
+          <w:szCs w:val="20"/>
+          <w:lang w:val="bg-BG"/>
+        </w:rPr>
+      </w:pPr>
+      <w:r>
+        <w:rPr>
+          <w:sz w:val="20"/>
+          <w:szCs w:val="20"/>
+          <w:lang w:val="bg-BG"/>
+        </w:rPr>
+        <w:t xml:space="preserve">        super(root, variables, runs);</w:t>
+      </w:r>
+    </w:p>
+    <w:p>
+      <w:pPr>
+        <w:spacing w:after="0"/>
+        <w:rPr>
+          <w:sz w:val="20"/>
+          <w:szCs w:val="20"/>
+          <w:lang w:val="bg-BG"/>
+        </w:rPr>
+      </w:pPr>
+      <w:r>
+        <w:rPr>
+          <w:sz w:val="20"/>
+          <w:szCs w:val="20"/>
+          <w:lang w:val="bg-BG"/>
+        </w:rPr>
+        <w:t xml:space="preserve">    }</w:t>
+      </w:r>
+    </w:p>
+    <w:p>
+      <w:pPr>
+        <w:spacing w:after="0"/>
+        <w:rPr>
+          <w:sz w:val="20"/>
+          <w:szCs w:val="20"/>
+          <w:lang w:val="bg-BG"/>
+        </w:rPr>
+      </w:pPr>
+      <w:r>
+        <w:rPr>
+          <w:sz w:val="20"/>
+          <w:szCs w:val="20"/>
+          <w:lang w:val="bg-BG"/>
+        </w:rPr>
+        <w:t xml:space="preserve">    public SingleThreadSimulationManager(</w:t>
+      </w:r>
+    </w:p>
+    <w:p>
+      <w:pPr>
+        <w:spacing w:after="0"/>
+        <w:rPr>
+          <w:sz w:val="20"/>
+          <w:szCs w:val="20"/>
+          <w:lang w:val="bg-BG"/>
+        </w:rPr>
+      </w:pPr>
+      <w:r>
+        <w:rPr>
+          <w:sz w:val="20"/>
+          <w:szCs w:val="20"/>
+          <w:lang w:val="bg-BG"/>
+        </w:rPr>
+        <w:t xml:space="preserve">            Node root,</w:t>
+      </w:r>
+    </w:p>
+    <w:p>
+      <w:pPr>
+        <w:spacing w:after="0"/>
+        <w:rPr>
+          <w:sz w:val="20"/>
+          <w:szCs w:val="20"/>
+          <w:lang w:val="bg-BG"/>
+        </w:rPr>
+      </w:pPr>
+      <w:r>
+        <w:rPr>
+          <w:sz w:val="20"/>
+          <w:szCs w:val="20"/>
+          <w:lang w:val="bg-BG"/>
+        </w:rPr>
+        <w:t xml:space="preserve">            MatrixValueLogger valueRegistry,</w:t>
+      </w:r>
+    </w:p>
+    <w:p>
+      <w:pPr>
+        <w:spacing w:after="0"/>
+        <w:rPr>
+          <w:sz w:val="20"/>
+          <w:szCs w:val="20"/>
+          <w:lang w:val="bg-BG"/>
+        </w:rPr>
+      </w:pPr>
+      <w:r>
+        <w:rPr>
+          <w:sz w:val="20"/>
+          <w:szCs w:val="20"/>
+          <w:lang w:val="bg-BG"/>
+        </w:rPr>
+        <w:t xml:space="preserve">            SimulationContextImpl context,</w:t>
+      </w:r>
+    </w:p>
+    <w:p>
+      <w:pPr>
+        <w:spacing w:after="0"/>
+        <w:rPr>
+          <w:sz w:val="20"/>
+          <w:szCs w:val="20"/>
+          <w:lang w:val="bg-BG"/>
+        </w:rPr>
+      </w:pPr>
+      <w:r>
+        <w:rPr>
+          <w:sz w:val="20"/>
+          <w:szCs w:val="20"/>
+          <w:lang w:val="bg-BG"/>
+        </w:rPr>
+        <w:t xml:space="preserve">            Pair&lt;Integer, Integer&gt; runs) {</w:t>
+      </w:r>
+    </w:p>
+    <w:p>
+      <w:pPr>
+        <w:spacing w:after="0"/>
+        <w:rPr>
+          <w:sz w:val="20"/>
+          <w:szCs w:val="20"/>
+          <w:lang w:val="bg-BG"/>
+        </w:rPr>
+      </w:pPr>
+      <w:r>
+        <w:rPr>
+          <w:sz w:val="20"/>
+          <w:szCs w:val="20"/>
+          <w:lang w:val="bg-BG"/>
+        </w:rPr>
+        <w:t xml:space="preserve">        super(root, valueRegistry, context, runs);</w:t>
+      </w:r>
+    </w:p>
+    <w:p>
+      <w:pPr>
+        <w:spacing w:after="0"/>
+        <w:rPr>
+          <w:sz w:val="20"/>
+          <w:szCs w:val="20"/>
+          <w:lang w:val="bg-BG"/>
+        </w:rPr>
+      </w:pPr>
+      <w:r>
+        <w:rPr>
+          <w:sz w:val="20"/>
+          <w:szCs w:val="20"/>
+          <w:lang w:val="bg-BG"/>
+        </w:rPr>
+        <w:t xml:space="preserve">    }</w:t>
+      </w:r>
+    </w:p>
+    <w:p>
+      <w:pPr>
+        <w:spacing w:after="0"/>
+        <w:rPr>
+          <w:sz w:val="20"/>
+          <w:szCs w:val="20"/>
+          <w:lang w:val="bg-BG"/>
+        </w:rPr>
+      </w:pPr>
+    </w:p>
+    <w:p>
+      <w:pPr>
+        <w:spacing w:after="0"/>
+        <w:rPr>
+          <w:sz w:val="20"/>
+          <w:szCs w:val="20"/>
+          <w:lang w:val="bg-BG"/>
+        </w:rPr>
+      </w:pPr>
+      <w:r>
+        <w:rPr>
+          <w:sz w:val="20"/>
+          <w:szCs w:val="20"/>
+          <w:lang w:val="bg-BG"/>
+        </w:rPr>
+        <w:t xml:space="preserve">    @Override</w:t>
+      </w:r>
+    </w:p>
+    <w:p>
+      <w:pPr>
+        <w:spacing w:after="0"/>
+        <w:rPr>
+          <w:sz w:val="20"/>
+          <w:szCs w:val="20"/>
+          <w:lang w:val="bg-BG"/>
+        </w:rPr>
+      </w:pPr>
+      <w:r>
+        <w:rPr>
+          <w:sz w:val="20"/>
+          <w:szCs w:val="20"/>
+          <w:lang w:val="bg-BG"/>
+        </w:rPr>
+        <w:t xml:space="preserve">    public void run() {</w:t>
+      </w:r>
+    </w:p>
+    <w:p>
+      <w:pPr>
+        <w:spacing w:after="0"/>
+        <w:rPr>
+          <w:sz w:val="20"/>
+          <w:szCs w:val="20"/>
+          <w:lang w:val="bg-BG"/>
+        </w:rPr>
+      </w:pPr>
+      <w:r>
+        <w:rPr>
+          <w:sz w:val="20"/>
+          <w:szCs w:val="20"/>
+          <w:lang w:val="bg-BG"/>
+        </w:rPr>
+        <w:t xml:space="preserve">        // Start a simulation only if one has not been started yet</w:t>
+      </w:r>
+    </w:p>
+    <w:p>
+      <w:pPr>
+        <w:spacing w:after="0"/>
+        <w:rPr>
+          <w:sz w:val="20"/>
+          <w:szCs w:val="20"/>
+          <w:lang w:val="bg-BG"/>
+        </w:rPr>
+      </w:pPr>
+      <w:r>
+        <w:rPr>
+          <w:sz w:val="20"/>
+          <w:szCs w:val="20"/>
+          <w:lang w:val="bg-BG"/>
+        </w:rPr>
+        <w:t xml:space="preserve">        if (progressLatch == null) {</w:t>
+      </w:r>
+    </w:p>
+    <w:p>
+      <w:pPr>
+        <w:spacing w:after="0"/>
+        <w:rPr>
+          <w:sz w:val="20"/>
+          <w:szCs w:val="20"/>
+          <w:lang w:val="bg-BG"/>
+        </w:rPr>
+      </w:pPr>
+      <w:r>
+        <w:rPr>
+          <w:sz w:val="20"/>
+          <w:szCs w:val="20"/>
+          <w:lang w:val="bg-BG"/>
+        </w:rPr>
+        <w:t xml:space="preserve">            progressLatch = new CountDownLatch(1);</w:t>
+      </w:r>
+    </w:p>
+    <w:p>
+      <w:pPr>
+        <w:spacing w:after="0"/>
+        <w:rPr>
+          <w:sz w:val="20"/>
+          <w:szCs w:val="20"/>
+          <w:lang w:val="bg-BG"/>
+        </w:rPr>
+      </w:pPr>
+      <w:r>
+        <w:rPr>
+          <w:sz w:val="20"/>
+          <w:szCs w:val="20"/>
+          <w:lang w:val="bg-BG"/>
+        </w:rPr>
+        <w:t xml:space="preserve">            for (int i = runs.getKey(); i &lt;= runs.getValue(); i++) {</w:t>
+      </w:r>
+    </w:p>
+    <w:p>
+      <w:pPr>
+        <w:spacing w:after="0"/>
+        <w:rPr>
+          <w:sz w:val="20"/>
+          <w:szCs w:val="20"/>
+          <w:lang w:val="bg-BG"/>
+        </w:rPr>
+      </w:pPr>
+      <w:r>
+        <w:rPr>
+          <w:sz w:val="20"/>
+          <w:szCs w:val="20"/>
+          <w:lang w:val="bg-BG"/>
+        </w:rPr>
+        <w:t xml:space="preserve">                context.setRunNumber(i);</w:t>
+      </w:r>
+    </w:p>
+    <w:p>
+      <w:pPr>
+        <w:spacing w:after="0"/>
+        <w:rPr>
+          <w:sz w:val="20"/>
+          <w:szCs w:val="20"/>
+          <w:lang w:val="bg-BG"/>
+        </w:rPr>
+      </w:pPr>
+      <w:r>
+        <w:rPr>
+          <w:sz w:val="20"/>
+          <w:szCs w:val="20"/>
+          <w:lang w:val="bg-BG"/>
+        </w:rPr>
+        <w:t xml:space="preserve">                root.getValue(context);</w:t>
+      </w:r>
+    </w:p>
+    <w:p>
+      <w:pPr>
+        <w:spacing w:after="0"/>
+        <w:rPr>
+          <w:sz w:val="20"/>
+          <w:szCs w:val="20"/>
+          <w:lang w:val="bg-BG"/>
+        </w:rPr>
+      </w:pPr>
+      <w:r>
+        <w:rPr>
+          <w:sz w:val="20"/>
+          <w:szCs w:val="20"/>
+          <w:lang w:val="bg-BG"/>
+        </w:rPr>
+        <w:t xml:space="preserve">            }</w:t>
+      </w:r>
+    </w:p>
+    <w:p>
+      <w:pPr>
+        <w:spacing w:after="0"/>
+        <w:rPr>
+          <w:sz w:val="20"/>
+          <w:szCs w:val="20"/>
+          <w:lang w:val="bg-BG"/>
+        </w:rPr>
+      </w:pPr>
+      <w:r>
+        <w:rPr>
+          <w:sz w:val="20"/>
+          <w:szCs w:val="20"/>
+          <w:lang w:val="bg-BG"/>
+        </w:rPr>
+        <w:t xml:space="preserve">            progressLatch.countDown();</w:t>
+      </w:r>
+    </w:p>
+    <w:p>
+      <w:pPr>
+        <w:spacing w:after="0"/>
+        <w:rPr>
+          <w:sz w:val="20"/>
+          <w:szCs w:val="20"/>
+          <w:lang w:val="bg-BG"/>
+        </w:rPr>
+      </w:pPr>
+      <w:r>
+        <w:rPr>
+          <w:sz w:val="20"/>
+          <w:szCs w:val="20"/>
+          <w:lang w:val="bg-BG"/>
+        </w:rPr>
+        <w:t xml:space="preserve">            if (completionListener != null) {</w:t>
+      </w:r>
+    </w:p>
+    <w:p>
+      <w:pPr>
+        <w:spacing w:after="0"/>
+        <w:rPr>
+          <w:sz w:val="20"/>
+          <w:szCs w:val="20"/>
+          <w:lang w:val="bg-BG"/>
+        </w:rPr>
+      </w:pPr>
+      <w:r>
+        <w:rPr>
+          <w:sz w:val="20"/>
+          <w:szCs w:val="20"/>
+          <w:lang w:val="bg-BG"/>
+        </w:rPr>
+        <w:t xml:space="preserve">                completionListener.notify(this);</w:t>
+      </w:r>
+    </w:p>
+    <w:p>
+      <w:pPr>
+        <w:spacing w:after="0"/>
+        <w:rPr>
+          <w:sz w:val="20"/>
+          <w:szCs w:val="20"/>
+          <w:lang w:val="bg-BG"/>
+        </w:rPr>
+      </w:pPr>
+      <w:r>
+        <w:rPr>
+          <w:sz w:val="20"/>
+          <w:szCs w:val="20"/>
+          <w:lang w:val="bg-BG"/>
+        </w:rPr>
+        <w:t xml:space="preserve">            }</w:t>
+      </w:r>
+    </w:p>
+    <w:p>
+      <w:pPr>
+        <w:spacing w:after="0"/>
+        <w:rPr>
+          <w:sz w:val="20"/>
+          <w:szCs w:val="20"/>
+          <w:lang w:val="bg-BG"/>
+        </w:rPr>
+      </w:pPr>
+      <w:r>
+        <w:rPr>
+          <w:sz w:val="20"/>
+          <w:szCs w:val="20"/>
+          <w:lang w:val="bg-BG"/>
+        </w:rPr>
+        <w:t xml:space="preserve">        }</w:t>
+      </w:r>
+    </w:p>
+    <w:p>
+      <w:pPr>
+        <w:spacing w:after="0"/>
+        <w:rPr>
+          <w:sz w:val="20"/>
+          <w:szCs w:val="20"/>
+          <w:lang w:val="bg-BG"/>
+        </w:rPr>
+      </w:pPr>
+      <w:r>
+        <w:rPr>
+          <w:sz w:val="20"/>
+          <w:szCs w:val="20"/>
+          <w:lang w:val="bg-BG"/>
+        </w:rPr>
+        <w:t xml:space="preserve">    }</w:t>
+      </w:r>
+    </w:p>
+    <w:p>
+      <w:pPr>
+        <w:spacing w:after="0"/>
+        <w:rPr>
+          <w:sz w:val="20"/>
+          <w:szCs w:val="20"/>
+          <w:lang w:val="bg-BG"/>
+        </w:rPr>
+      </w:pPr>
+      <w:r>
+        <w:rPr>
+          <w:sz w:val="20"/>
+          <w:szCs w:val="20"/>
+          <w:lang w:val="bg-BG"/>
+        </w:rPr>
+        <w:t>}</w:t>
+      </w:r>
+    </w:p>
+    <w:p>
+      <w:pPr>
+        <w:pBdr>
+          <w:bottom w:val="single" w:sz="6" w:space="1" w:color="auto"/>
+        </w:pBdr>
+        <w:spacing w:after="0"/>
+        <w:rPr>
+          <w:sz w:val="20"/>
+          <w:szCs w:val="20"/>
+          <w:lang w:val="bg-BG"/>
+        </w:rPr>
+      </w:pPr>
+    </w:p>
+    <w:p>
+      <w:pPr>
+        <w:spacing w:after="0"/>
+        <w:rPr>
+          <w:sz w:val="20"/>
+          <w:szCs w:val="20"/>
+          <w:lang w:val="bg-BG"/>
+        </w:rPr>
+      </w:pPr>
+    </w:p>
+    <w:p>
+      <w:pPr>
+        <w:spacing w:after="0"/>
+        <w:rPr>
+          <w:sz w:val="20"/>
+          <w:szCs w:val="20"/>
+          <w:lang w:val="bg-BG"/>
+        </w:rPr>
+      </w:pPr>
+      <w:r>
+        <w:rPr>
+          <w:sz w:val="20"/>
+          <w:szCs w:val="20"/>
+          <w:lang w:val="bg-BG"/>
+        </w:rPr>
+        <w:t>public class ParallelSimulationManager extends AbstractSimulationManager {</w:t>
+      </w:r>
+    </w:p>
+    <w:p>
+      <w:pPr>
+        <w:spacing w:after="0"/>
+        <w:rPr>
+          <w:sz w:val="20"/>
+          <w:szCs w:val="20"/>
+          <w:lang w:val="bg-BG"/>
+        </w:rPr>
+      </w:pPr>
+    </w:p>
+    <w:p>
+      <w:pPr>
+        <w:spacing w:after="0"/>
+        <w:rPr>
+          <w:sz w:val="20"/>
+          <w:szCs w:val="20"/>
+          <w:lang w:val="bg-BG"/>
+        </w:rPr>
+      </w:pPr>
+      <w:r>
+        <w:rPr>
+          <w:sz w:val="20"/>
+          <w:szCs w:val="20"/>
+          <w:lang w:val="bg-BG"/>
+        </w:rPr>
+        <w:t xml:space="preserve">    public static List&lt;Pair&lt;Integer, Integer&gt;&gt; calculateSimulationRanges(int runs, int poolSize) {</w:t>
+      </w:r>
+    </w:p>
+    <w:p>
+      <w:pPr>
+        <w:spacing w:after="0"/>
+        <w:rPr>
+          <w:sz w:val="20"/>
+          <w:szCs w:val="20"/>
+          <w:lang w:val="bg-BG"/>
+        </w:rPr>
+      </w:pPr>
+      <w:r>
+        <w:rPr>
+          <w:sz w:val="20"/>
+          <w:szCs w:val="20"/>
+          <w:lang w:val="bg-BG"/>
+        </w:rPr>
+        <w:t xml:space="preserve">        List&lt;Pair&lt;Integer, Integer&gt;&gt; ranges = new ArrayList&lt;&gt;();</w:t>
+      </w:r>
+    </w:p>
+    <w:p>
+      <w:pPr>
+        <w:spacing w:after="0"/>
+        <w:rPr>
+          <w:sz w:val="20"/>
+          <w:szCs w:val="20"/>
+          <w:lang w:val="bg-BG"/>
+        </w:rPr>
+      </w:pPr>
+      <w:r>
+        <w:rPr>
+          <w:sz w:val="20"/>
+          <w:szCs w:val="20"/>
+          <w:lang w:val="bg-BG"/>
+        </w:rPr>
+        <w:t xml:space="preserve">        int defaultSimulationRuns = runs / poolSize;</w:t>
+      </w:r>
+    </w:p>
+    <w:p>
+      <w:pPr>
+        <w:spacing w:after="0"/>
+        <w:rPr>
+          <w:sz w:val="20"/>
+          <w:szCs w:val="20"/>
+          <w:lang w:val="bg-BG"/>
+        </w:rPr>
+      </w:pPr>
+      <w:r>
+        <w:rPr>
+          <w:sz w:val="20"/>
+          <w:szCs w:val="20"/>
+          <w:lang w:val="bg-BG"/>
+        </w:rPr>
+        <w:t xml:space="preserve">        int hardworkingThreads = runs % poolSize; // Some of the threads need to do one additional simulation</w:t>
+      </w:r>
+    </w:p>
+    <w:p>
+      <w:pPr>
+        <w:spacing w:after="0"/>
+        <w:rPr>
+          <w:sz w:val="20"/>
+          <w:szCs w:val="20"/>
+          <w:lang w:val="bg-BG"/>
+        </w:rPr>
+      </w:pPr>
+    </w:p>
+    <w:p>
+      <w:pPr>
+        <w:spacing w:after="0"/>
+        <w:rPr>
+          <w:sz w:val="20"/>
+          <w:szCs w:val="20"/>
+          <w:lang w:val="bg-BG"/>
+        </w:rPr>
+      </w:pPr>
+      <w:r>
+        <w:rPr>
+          <w:sz w:val="20"/>
+          <w:szCs w:val="20"/>
+          <w:lang w:val="bg-BG"/>
+        </w:rPr>
+        <w:t xml:space="preserve">        int workerRangeStart = 0;</w:t>
+      </w:r>
+    </w:p>
+    <w:p>
+      <w:pPr>
+        <w:spacing w:after="0"/>
+        <w:rPr>
+          <w:sz w:val="20"/>
+          <w:szCs w:val="20"/>
+          <w:lang w:val="bg-BG"/>
+        </w:rPr>
+      </w:pPr>
+      <w:r>
+        <w:rPr>
+          <w:sz w:val="20"/>
+          <w:szCs w:val="20"/>
+          <w:lang w:val="bg-BG"/>
+        </w:rPr>
+        <w:t xml:space="preserve">        for (int i = 0; i &lt; poolSize; i++) {</w:t>
+      </w:r>
+    </w:p>
+    <w:p>
+      <w:pPr>
+        <w:spacing w:after="0"/>
+        <w:rPr>
+          <w:sz w:val="20"/>
+          <w:szCs w:val="20"/>
+          <w:lang w:val="bg-BG"/>
+        </w:rPr>
+      </w:pPr>
+      <w:r>
+        <w:rPr>
+          <w:sz w:val="20"/>
+          <w:szCs w:val="20"/>
+          <w:lang w:val="bg-BG"/>
+        </w:rPr>
+        <w:t xml:space="preserve">            int workerSimulationRuns</w:t>
+      </w:r>
+    </w:p>
+    <w:p>
+      <w:pPr>
+        <w:spacing w:after="0"/>
+        <w:rPr>
+          <w:sz w:val="20"/>
+          <w:szCs w:val="20"/>
+          <w:lang w:val="bg-BG"/>
+        </w:rPr>
+      </w:pPr>
+      <w:r>
+        <w:rPr>
+          <w:sz w:val="20"/>
+          <w:szCs w:val="20"/>
+          <w:lang w:val="bg-BG"/>
+        </w:rPr>
+        <w:t xml:space="preserve">                    = defaultSimulationRuns + (i &lt; hardworkingThreads ? 1 : 0);</w:t>
+      </w:r>
+    </w:p>
+    <w:p>
+      <w:pPr>
+        <w:spacing w:after="0"/>
+        <w:rPr>
+          <w:sz w:val="20"/>
+          <w:szCs w:val="20"/>
+          <w:lang w:val="bg-BG"/>
+        </w:rPr>
+      </w:pPr>
+      <w:r>
+        <w:rPr>
+          <w:sz w:val="20"/>
+          <w:szCs w:val="20"/>
+          <w:lang w:val="bg-BG"/>
+        </w:rPr>
+        <w:t xml:space="preserve">            ranges.add(new Pair&lt;&gt;(workerRangeStart, workerRangeStart + workerSimulationRuns - 1));</w:t>
+      </w:r>
+    </w:p>
+    <w:p>
+      <w:pPr>
+        <w:spacing w:after="0"/>
+        <w:rPr>
+          <w:sz w:val="20"/>
+          <w:szCs w:val="20"/>
+          <w:lang w:val="bg-BG"/>
+        </w:rPr>
+      </w:pPr>
+      <w:r>
+        <w:rPr>
+          <w:sz w:val="20"/>
+          <w:szCs w:val="20"/>
+          <w:lang w:val="bg-BG"/>
+        </w:rPr>
+        <w:t xml:space="preserve">            workerRangeStart += workerSimulationRuns;</w:t>
+      </w:r>
+    </w:p>
+    <w:p>
+      <w:pPr>
+        <w:spacing w:after="0"/>
+        <w:rPr>
+          <w:sz w:val="20"/>
+          <w:szCs w:val="20"/>
+          <w:lang w:val="bg-BG"/>
+        </w:rPr>
+      </w:pPr>
+      <w:r>
+        <w:rPr>
+          <w:sz w:val="20"/>
+          <w:szCs w:val="20"/>
+          <w:lang w:val="bg-BG"/>
+        </w:rPr>
+        <w:t xml:space="preserve">        }</w:t>
+      </w:r>
+    </w:p>
+    <w:p>
+      <w:pPr>
+        <w:spacing w:after="0"/>
+        <w:rPr>
+          <w:sz w:val="20"/>
+          <w:szCs w:val="20"/>
+          <w:lang w:val="bg-BG"/>
+        </w:rPr>
+      </w:pPr>
+    </w:p>
+    <w:p>
+      <w:pPr>
+        <w:spacing w:after="0"/>
+        <w:rPr>
+          <w:sz w:val="20"/>
+          <w:szCs w:val="20"/>
+          <w:lang w:val="bg-BG"/>
+        </w:rPr>
+      </w:pPr>
+      <w:r>
+        <w:rPr>
+          <w:sz w:val="20"/>
+          <w:szCs w:val="20"/>
+          <w:lang w:val="bg-BG"/>
+        </w:rPr>
+        <w:t xml:space="preserve">        return ranges;</w:t>
+      </w:r>
+    </w:p>
+    <w:p>
+      <w:pPr>
+        <w:spacing w:after="0"/>
+        <w:rPr>
+          <w:sz w:val="20"/>
+          <w:szCs w:val="20"/>
+          <w:lang w:val="bg-BG"/>
+        </w:rPr>
+      </w:pPr>
+      <w:r>
+        <w:rPr>
+          <w:sz w:val="20"/>
+          <w:szCs w:val="20"/>
+          <w:lang w:val="bg-BG"/>
+        </w:rPr>
+        <w:t xml:space="preserve">    }</w:t>
+      </w:r>
+    </w:p>
+    <w:p>
+      <w:pPr>
+        <w:rPr>
+          <w:sz w:val="20"/>
+          <w:szCs w:val="20"/>
+          <w:lang w:val="bg-BG"/>
+        </w:rPr>
+      </w:pPr>
+      <w:r>
+        <w:rPr>
+          <w:sz w:val="20"/>
+          <w:szCs w:val="20"/>
+          <w:lang w:val="bg-BG"/>
+        </w:rPr>
+        <w:br w:type="page"/>
+      </w:r>
+    </w:p>
+    <w:p>
+      <w:pPr>
+        <w:spacing w:after="0"/>
+        <w:rPr>
+          <w:sz w:val="20"/>
+          <w:szCs w:val="20"/>
+          <w:lang w:val="bg-BG"/>
+        </w:rPr>
+      </w:pPr>
+      <w:r>
+        <w:rPr>
+          <w:sz w:val="20"/>
+          <w:szCs w:val="20"/>
+          <w:lang w:val="bg-BG"/>
+        </w:rPr>
+        <w:lastRenderedPageBreak/>
+        <w:t xml:space="preserve">    public static int calculateThreadPoolSize(int totalWorkload, int threadWorkload) {</w:t>
+      </w:r>
+    </w:p>
+    <w:p>
+      <w:pPr>
+        <w:spacing w:after="0"/>
+        <w:rPr>
+          <w:sz w:val="20"/>
+          <w:szCs w:val="20"/>
+          <w:lang w:val="bg-BG"/>
+        </w:rPr>
+      </w:pPr>
+      <w:r>
+        <w:rPr>
+          <w:sz w:val="20"/>
+          <w:szCs w:val="20"/>
+          <w:lang w:val="bg-BG"/>
+        </w:rPr>
+        <w:t xml:space="preserve">        int poolSize;</w:t>
+      </w:r>
+    </w:p>
+    <w:p>
+      <w:pPr>
+        <w:spacing w:after="0"/>
+        <w:rPr>
+          <w:sz w:val="20"/>
+          <w:szCs w:val="20"/>
+          <w:lang w:val="bg-BG"/>
+        </w:rPr>
+      </w:pPr>
+      <w:r>
+        <w:rPr>
+          <w:sz w:val="20"/>
+          <w:szCs w:val="20"/>
+          <w:lang w:val="bg-BG"/>
+        </w:rPr>
+        <w:t xml:space="preserve">        for (poolSize = 1; poolSize * threadWorkload &lt; totalWorkload; poolSize++) {</w:t>
+      </w:r>
+    </w:p>
+    <w:p>
+      <w:pPr>
+        <w:spacing w:after="0"/>
+        <w:rPr>
+          <w:sz w:val="20"/>
+          <w:szCs w:val="20"/>
+          <w:lang w:val="bg-BG"/>
+        </w:rPr>
+      </w:pPr>
+      <w:r>
+        <w:rPr>
+          <w:sz w:val="20"/>
+          <w:szCs w:val="20"/>
+          <w:lang w:val="bg-BG"/>
+        </w:rPr>
+        <w:t xml:space="preserve">            // Increase size of thread pool until it can cope with the workload</w:t>
+      </w:r>
+    </w:p>
+    <w:p>
+      <w:pPr>
+        <w:spacing w:after="0"/>
+        <w:rPr>
+          <w:sz w:val="20"/>
+          <w:szCs w:val="20"/>
+          <w:lang w:val="bg-BG"/>
+        </w:rPr>
+      </w:pPr>
+      <w:r>
+        <w:rPr>
+          <w:sz w:val="20"/>
+          <w:szCs w:val="20"/>
+          <w:lang w:val="bg-BG"/>
+        </w:rPr>
+        <w:t xml:space="preserve">        }</w:t>
+      </w:r>
+    </w:p>
+    <w:p>
+      <w:pPr>
+        <w:spacing w:after="0"/>
+        <w:rPr>
+          <w:sz w:val="20"/>
+          <w:szCs w:val="20"/>
+          <w:lang w:val="bg-BG"/>
+        </w:rPr>
+      </w:pPr>
+      <w:r>
+        <w:rPr>
+          <w:sz w:val="20"/>
+          <w:szCs w:val="20"/>
+          <w:lang w:val="bg-BG"/>
+        </w:rPr>
+        <w:t xml:space="preserve">        return poolSize;</w:t>
+      </w:r>
+    </w:p>
+    <w:p>
+      <w:pPr>
+        <w:spacing w:after="0"/>
+        <w:rPr>
+          <w:sz w:val="20"/>
+          <w:szCs w:val="20"/>
+          <w:lang w:val="bg-BG"/>
+        </w:rPr>
+      </w:pPr>
+      <w:r>
+        <w:rPr>
+          <w:sz w:val="20"/>
+          <w:szCs w:val="20"/>
+          <w:lang w:val="bg-BG"/>
+        </w:rPr>
+        <w:t xml:space="preserve">    }</w:t>
+      </w:r>
+    </w:p>
+    <w:p>
+      <w:pPr>
+        <w:spacing w:after="0"/>
+        <w:rPr>
+          <w:sz w:val="20"/>
+          <w:szCs w:val="20"/>
+          <w:lang w:val="bg-BG"/>
+        </w:rPr>
+      </w:pPr>
+    </w:p>
+    <w:p>
+      <w:pPr>
+        <w:spacing w:after="0"/>
+        <w:rPr>
+          <w:sz w:val="20"/>
+          <w:szCs w:val="20"/>
+          <w:lang w:val="bg-BG"/>
+        </w:rPr>
+      </w:pPr>
+      <w:r>
+        <w:rPr>
+          <w:sz w:val="20"/>
+          <w:szCs w:val="20"/>
+          <w:lang w:val="bg-BG"/>
+        </w:rPr>
+        <w:t xml:space="preserve">    private final int threadLoad;</w:t>
+      </w:r>
+    </w:p>
+    <w:p>
+      <w:pPr>
+        <w:spacing w:after="0"/>
+        <w:rPr>
+          <w:sz w:val="20"/>
+          <w:szCs w:val="20"/>
+          <w:lang w:val="bg-BG"/>
+        </w:rPr>
+      </w:pPr>
+    </w:p>
+    <w:p>
+      <w:pPr>
+        <w:spacing w:after="0"/>
+        <w:rPr>
+          <w:sz w:val="20"/>
+          <w:szCs w:val="20"/>
+          <w:lang w:val="bg-BG"/>
+        </w:rPr>
+      </w:pPr>
+      <w:r>
+        <w:rPr>
+          <w:sz w:val="20"/>
+          <w:szCs w:val="20"/>
+          <w:lang w:val="bg-BG"/>
+        </w:rPr>
+        <w:t xml:space="preserve">    public ParallelSimulationManager(Node root, StochasticVariableRegistry registry, int runs, int threadLoad) {</w:t>
+      </w:r>
+    </w:p>
+    <w:p>
+      <w:pPr>
+        <w:spacing w:after="0"/>
+        <w:rPr>
+          <w:sz w:val="20"/>
+          <w:szCs w:val="20"/>
+          <w:lang w:val="bg-BG"/>
+        </w:rPr>
+      </w:pPr>
+      <w:r>
+        <w:rPr>
+          <w:sz w:val="20"/>
+          <w:szCs w:val="20"/>
+          <w:lang w:val="bg-BG"/>
+        </w:rPr>
+        <w:t xml:space="preserve">        super(root, registry, runs);</w:t>
+      </w:r>
+    </w:p>
+    <w:p>
+      <w:pPr>
+        <w:spacing w:after="0"/>
+        <w:rPr>
+          <w:sz w:val="20"/>
+          <w:szCs w:val="20"/>
+          <w:lang w:val="bg-BG"/>
+        </w:rPr>
+      </w:pPr>
+      <w:r>
+        <w:rPr>
+          <w:sz w:val="20"/>
+          <w:szCs w:val="20"/>
+          <w:lang w:val="bg-BG"/>
+        </w:rPr>
+        <w:t xml:space="preserve">        this.threadLoad = threadLoad;</w:t>
+      </w:r>
+    </w:p>
+    <w:p>
+      <w:pPr>
+        <w:spacing w:after="0"/>
+        <w:rPr>
+          <w:sz w:val="20"/>
+          <w:szCs w:val="20"/>
+          <w:lang w:val="bg-BG"/>
+        </w:rPr>
+      </w:pPr>
+      <w:r>
+        <w:rPr>
+          <w:sz w:val="20"/>
+          <w:szCs w:val="20"/>
+          <w:lang w:val="bg-BG"/>
+        </w:rPr>
+        <w:t xml:space="preserve">    }</w:t>
+      </w:r>
+    </w:p>
+    <w:p>
+      <w:pPr>
+        <w:spacing w:after="0"/>
+        <w:rPr>
+          <w:sz w:val="20"/>
+          <w:szCs w:val="20"/>
+          <w:lang w:val="bg-BG"/>
+        </w:rPr>
+      </w:pPr>
+    </w:p>
+    <w:p>
+      <w:pPr>
+        <w:spacing w:after="0"/>
+        <w:rPr>
+          <w:sz w:val="20"/>
+          <w:szCs w:val="20"/>
+          <w:lang w:val="bg-BG"/>
+        </w:rPr>
+      </w:pPr>
+      <w:r>
+        <w:rPr>
+          <w:sz w:val="20"/>
+          <w:szCs w:val="20"/>
+          <w:lang w:val="bg-BG"/>
+        </w:rPr>
+        <w:t xml:space="preserve">    @Override</w:t>
+      </w:r>
+    </w:p>
+    <w:p>
+      <w:pPr>
+        <w:spacing w:after="0"/>
+        <w:rPr>
+          <w:sz w:val="20"/>
+          <w:szCs w:val="20"/>
+          <w:lang w:val="bg-BG"/>
+        </w:rPr>
+      </w:pPr>
+      <w:r>
+        <w:rPr>
+          <w:sz w:val="20"/>
+          <w:szCs w:val="20"/>
+          <w:lang w:val="bg-BG"/>
+        </w:rPr>
+        <w:t xml:space="preserve">    public void run() {</w:t>
+      </w:r>
+    </w:p>
+    <w:p>
+      <w:pPr>
+        <w:spacing w:after="0"/>
+        <w:rPr>
+          <w:sz w:val="20"/>
+          <w:szCs w:val="20"/>
+          <w:lang w:val="bg-BG"/>
+        </w:rPr>
+      </w:pPr>
+      <w:r>
+        <w:rPr>
+          <w:sz w:val="20"/>
+          <w:szCs w:val="20"/>
+          <w:lang w:val="bg-BG"/>
+        </w:rPr>
+        <w:t xml:space="preserve">        // Start a simulation only if one has not been started yet</w:t>
+      </w:r>
+    </w:p>
+    <w:p>
+      <w:pPr>
+        <w:spacing w:after="0"/>
+        <w:rPr>
+          <w:sz w:val="20"/>
+          <w:szCs w:val="20"/>
+          <w:lang w:val="bg-BG"/>
+        </w:rPr>
+      </w:pPr>
+      <w:r>
+        <w:rPr>
+          <w:sz w:val="20"/>
+          <w:szCs w:val="20"/>
+          <w:lang w:val="bg-BG"/>
+        </w:rPr>
+        <w:t xml:space="preserve">        if (progressLatch == null) {</w:t>
+      </w:r>
+    </w:p>
+    <w:p>
+      <w:pPr>
+        <w:spacing w:after="0"/>
+        <w:rPr>
+          <w:sz w:val="20"/>
+          <w:szCs w:val="20"/>
+          <w:lang w:val="bg-BG"/>
+        </w:rPr>
+      </w:pPr>
+      <w:r>
+        <w:rPr>
+          <w:sz w:val="20"/>
+          <w:szCs w:val="20"/>
+          <w:lang w:val="bg-BG"/>
+        </w:rPr>
+        <w:t xml:space="preserve">            int runCount = runs.getValue() - runs.getKey() + 1;</w:t>
+      </w:r>
+    </w:p>
+    <w:p>
+      <w:pPr>
+        <w:spacing w:after="0"/>
+        <w:rPr>
+          <w:sz w:val="20"/>
+          <w:szCs w:val="20"/>
+          <w:lang w:val="bg-BG"/>
+        </w:rPr>
+      </w:pPr>
+      <w:r>
+        <w:rPr>
+          <w:sz w:val="20"/>
+          <w:szCs w:val="20"/>
+          <w:lang w:val="bg-BG"/>
+        </w:rPr>
+        <w:t xml:space="preserve">            int treeSize = TreeUtilities.getTreeSize(root);</w:t>
+      </w:r>
+    </w:p>
+    <w:p>
+      <w:pPr>
+        <w:spacing w:after="0"/>
+        <w:rPr>
+          <w:sz w:val="20"/>
+          <w:szCs w:val="20"/>
+          <w:lang w:val="bg-BG"/>
+        </w:rPr>
+      </w:pPr>
+      <w:r>
+        <w:rPr>
+          <w:sz w:val="20"/>
+          <w:szCs w:val="20"/>
+          <w:lang w:val="bg-BG"/>
+        </w:rPr>
+        <w:t xml:space="preserve">            int totalWorkload = runCount * treeSize;</w:t>
+      </w:r>
+    </w:p>
+    <w:p>
+      <w:pPr>
+        <w:spacing w:after="0"/>
+        <w:rPr>
+          <w:sz w:val="20"/>
+          <w:szCs w:val="20"/>
+          <w:lang w:val="bg-BG"/>
+        </w:rPr>
+      </w:pPr>
+    </w:p>
+    <w:p>
+      <w:pPr>
+        <w:spacing w:after="0"/>
+        <w:rPr>
+          <w:sz w:val="20"/>
+          <w:szCs w:val="20"/>
+          <w:lang w:val="bg-BG"/>
+        </w:rPr>
+      </w:pPr>
+      <w:r>
+        <w:rPr>
+          <w:sz w:val="20"/>
+          <w:szCs w:val="20"/>
+          <w:lang w:val="bg-BG"/>
+        </w:rPr>
+        <w:t xml:space="preserve">            int poolSize = calculateThreadPoolSize(totalWorkload, threadLoad);</w:t>
+      </w:r>
+    </w:p>
+    <w:p>
+      <w:pPr>
+        <w:spacing w:after="0"/>
+        <w:rPr>
+          <w:sz w:val="20"/>
+          <w:szCs w:val="20"/>
+          <w:lang w:val="bg-BG"/>
+        </w:rPr>
+      </w:pPr>
+      <w:r>
+        <w:rPr>
+          <w:sz w:val="20"/>
+          <w:szCs w:val="20"/>
+          <w:lang w:val="bg-BG"/>
+        </w:rPr>
+        <w:t xml:space="preserve">            progressLatch = new CountDownLatch(poolSize);</w:t>
+      </w:r>
+    </w:p>
+    <w:p>
+      <w:pPr>
+        <w:spacing w:after="0"/>
+        <w:rPr>
+          <w:sz w:val="20"/>
+          <w:szCs w:val="20"/>
+          <w:lang w:val="bg-BG"/>
+        </w:rPr>
+      </w:pPr>
+    </w:p>
+    <w:p>
+      <w:pPr>
+        <w:spacing w:after="0"/>
+        <w:rPr>
+          <w:sz w:val="20"/>
+          <w:szCs w:val="20"/>
+          <w:lang w:val="bg-BG"/>
+        </w:rPr>
+      </w:pPr>
+      <w:r>
+        <w:rPr>
+          <w:sz w:val="20"/>
+          <w:szCs w:val="20"/>
+          <w:lang w:val="bg-BG"/>
+        </w:rPr>
+        <w:t xml:space="preserve">            CompositeCompletionListener compositeCompletionListener</w:t>
+      </w:r>
+    </w:p>
+    <w:p>
+      <w:pPr>
+        <w:spacing w:after="0"/>
+        <w:rPr>
+          <w:sz w:val="20"/>
+          <w:szCs w:val="20"/>
+          <w:lang w:val="bg-BG"/>
+        </w:rPr>
+      </w:pPr>
+      <w:r>
+        <w:rPr>
+          <w:sz w:val="20"/>
+          <w:szCs w:val="20"/>
+          <w:lang w:val="bg-BG"/>
+        </w:rPr>
+        <w:t xml:space="preserve">                    = new CompositeCompletionListener();</w:t>
+      </w:r>
+    </w:p>
+    <w:p>
+      <w:pPr>
+        <w:spacing w:after="0"/>
+        <w:rPr>
+          <w:sz w:val="20"/>
+          <w:szCs w:val="20"/>
+          <w:lang w:val="bg-BG"/>
+        </w:rPr>
+      </w:pPr>
+      <w:r>
+        <w:rPr>
+          <w:sz w:val="20"/>
+          <w:szCs w:val="20"/>
+          <w:lang w:val="bg-BG"/>
+        </w:rPr>
+        <w:t xml:space="preserve">            compositeCompletionListener</w:t>
+      </w:r>
+    </w:p>
+    <w:p>
+      <w:pPr>
+        <w:spacing w:after="0"/>
+        <w:rPr>
+          <w:sz w:val="20"/>
+          <w:szCs w:val="20"/>
+          <w:lang w:val="bg-BG"/>
+        </w:rPr>
+      </w:pPr>
+      <w:r>
+        <w:rPr>
+          <w:sz w:val="20"/>
+          <w:szCs w:val="20"/>
+          <w:lang w:val="bg-BG"/>
+        </w:rPr>
+        <w:t xml:space="preserve">                    .putCompletionListener(</w:t>
+      </w:r>
+    </w:p>
+    <w:p>
+      <w:pPr>
+        <w:spacing w:after="0"/>
+        <w:rPr>
+          <w:sz w:val="20"/>
+          <w:szCs w:val="20"/>
+          <w:lang w:val="bg-BG"/>
+        </w:rPr>
+      </w:pPr>
+      <w:r>
+        <w:rPr>
+          <w:sz w:val="20"/>
+          <w:szCs w:val="20"/>
+          <w:lang w:val="bg-BG"/>
+        </w:rPr>
+        <w:t xml:space="preserve">                            new LatchLoweringCompletionListener(progressLatch)</w:t>
+      </w:r>
+    </w:p>
+    <w:p>
+      <w:pPr>
+        <w:spacing w:after="0"/>
+        <w:rPr>
+          <w:sz w:val="20"/>
+          <w:szCs w:val="20"/>
+          <w:lang w:val="bg-BG"/>
+        </w:rPr>
+      </w:pPr>
+      <w:r>
+        <w:rPr>
+          <w:sz w:val="20"/>
+          <w:szCs w:val="20"/>
+          <w:lang w:val="bg-BG"/>
+        </w:rPr>
+        <w:t xml:space="preserve">                    );</w:t>
+      </w:r>
+    </w:p>
+    <w:p>
+      <w:pPr>
+        <w:spacing w:after="0"/>
+        <w:rPr>
+          <w:sz w:val="20"/>
+          <w:szCs w:val="20"/>
+          <w:lang w:val="bg-BG"/>
+        </w:rPr>
+      </w:pPr>
+      <w:r>
+        <w:rPr>
+          <w:sz w:val="20"/>
+          <w:szCs w:val="20"/>
+          <w:lang w:val="bg-BG"/>
+        </w:rPr>
+        <w:t xml:space="preserve">            if (completionListener != null) {</w:t>
+      </w:r>
+    </w:p>
+    <w:p>
+      <w:pPr>
+        <w:spacing w:after="0"/>
+        <w:rPr>
+          <w:sz w:val="20"/>
+          <w:szCs w:val="20"/>
+          <w:lang w:val="bg-BG"/>
+        </w:rPr>
+      </w:pPr>
+      <w:r>
+        <w:rPr>
+          <w:sz w:val="20"/>
+          <w:szCs w:val="20"/>
+          <w:lang w:val="bg-BG"/>
+        </w:rPr>
+        <w:t xml:space="preserve">                compositeCompletionListener</w:t>
+      </w:r>
+    </w:p>
+    <w:p>
+      <w:pPr>
+        <w:spacing w:after="0"/>
+        <w:rPr>
+          <w:sz w:val="20"/>
+          <w:szCs w:val="20"/>
+          <w:lang w:val="bg-BG"/>
+        </w:rPr>
+      </w:pPr>
+      <w:r>
+        <w:rPr>
+          <w:sz w:val="20"/>
+          <w:szCs w:val="20"/>
+          <w:lang w:val="bg-BG"/>
+        </w:rPr>
+        <w:t xml:space="preserve">                        .putCompletionListener(completionListener);</w:t>
+      </w:r>
+    </w:p>
+    <w:p>
+      <w:pPr>
+        <w:spacing w:after="0"/>
+        <w:rPr>
+          <w:sz w:val="20"/>
+          <w:szCs w:val="20"/>
+          <w:lang w:val="bg-BG"/>
+        </w:rPr>
+      </w:pPr>
+      <w:r>
+        <w:rPr>
+          <w:sz w:val="20"/>
+          <w:szCs w:val="20"/>
+          <w:lang w:val="bg-BG"/>
+        </w:rPr>
+        <w:t xml:space="preserve">            }</w:t>
+      </w:r>
+    </w:p>
+    <w:p>
+      <w:pPr>
+        <w:spacing w:after="0"/>
+        <w:rPr>
+          <w:sz w:val="20"/>
+          <w:szCs w:val="20"/>
+          <w:lang w:val="bg-BG"/>
+        </w:rPr>
+      </w:pPr>
+    </w:p>
+    <w:p>
+      <w:pPr>
+        <w:spacing w:after="0"/>
+        <w:rPr>
+          <w:sz w:val="20"/>
+          <w:szCs w:val="20"/>
+          <w:lang w:val="bg-BG"/>
+        </w:rPr>
+      </w:pPr>
+      <w:r>
+        <w:rPr>
+          <w:sz w:val="20"/>
+          <w:szCs w:val="20"/>
+          <w:lang w:val="bg-BG"/>
+        </w:rPr>
+        <w:t xml:space="preserve">            log.info(String.format("Size:%d\tRuns:%d\tThreads:%d", treeSize, runCount, poolSize));</w:t>
+      </w:r>
+    </w:p>
+    <w:p>
+      <w:pPr>
+        <w:spacing w:after="0"/>
+        <w:rPr>
+          <w:sz w:val="20"/>
+          <w:szCs w:val="20"/>
+          <w:lang w:val="bg-BG"/>
+        </w:rPr>
+      </w:pPr>
+      <w:r>
+        <w:rPr>
+          <w:sz w:val="20"/>
+          <w:szCs w:val="20"/>
+          <w:lang w:val="bg-BG"/>
+        </w:rPr>
+        <w:t xml:space="preserve">            for (Pair&lt;Integer, Integer&gt; simulationRange</w:t>
+      </w:r>
+    </w:p>
+    <w:p>
+      <w:pPr>
+        <w:spacing w:after="0"/>
+        <w:rPr>
+          <w:sz w:val="20"/>
+          <w:szCs w:val="20"/>
+          <w:lang w:val="bg-BG"/>
+        </w:rPr>
+      </w:pPr>
+      <w:r>
+        <w:rPr>
+          <w:sz w:val="20"/>
+          <w:szCs w:val="20"/>
+          <w:lang w:val="bg-BG"/>
+        </w:rPr>
+        <w:t xml:space="preserve">                    : calculateSimulationRanges(runCount, poolSize)) {</w:t>
+      </w:r>
+    </w:p>
+    <w:p>
+      <w:pPr>
+        <w:spacing w:after="0"/>
+        <w:rPr>
+          <w:sz w:val="20"/>
+          <w:szCs w:val="20"/>
+          <w:lang w:val="bg-BG"/>
+        </w:rPr>
+      </w:pPr>
+      <w:r>
+        <w:rPr>
+          <w:sz w:val="20"/>
+          <w:szCs w:val="20"/>
+          <w:lang w:val="bg-BG"/>
+        </w:rPr>
+        <w:t xml:space="preserve">                SingleThreadSimulationManager worker = new SingleThreadSimulationManager(</w:t>
+      </w:r>
+    </w:p>
+    <w:p>
+      <w:pPr>
+        <w:spacing w:after="0"/>
+        <w:rPr>
+          <w:sz w:val="20"/>
+          <w:szCs w:val="20"/>
+          <w:lang w:val="bg-BG"/>
+        </w:rPr>
+      </w:pPr>
+      <w:r>
+        <w:rPr>
+          <w:sz w:val="20"/>
+          <w:szCs w:val="20"/>
+          <w:lang w:val="bg-BG"/>
+        </w:rPr>
+        <w:t xml:space="preserve">                        root, valueRegistry, new SimulationContextImpl(context), simulationRange);</w:t>
+      </w:r>
+    </w:p>
+    <w:p>
+      <w:pPr>
+        <w:spacing w:after="0"/>
+        <w:rPr>
+          <w:sz w:val="20"/>
+          <w:szCs w:val="20"/>
+          <w:lang w:val="bg-BG"/>
+        </w:rPr>
+      </w:pPr>
+      <w:r>
+        <w:rPr>
+          <w:sz w:val="20"/>
+          <w:szCs w:val="20"/>
+          <w:lang w:val="bg-BG"/>
+        </w:rPr>
+        <w:t xml:space="preserve">                worker.setCompletionListener(compositeCompletionListener);</w:t>
+      </w:r>
+    </w:p>
+    <w:p>
+      <w:pPr>
+        <w:spacing w:after="0"/>
+        <w:rPr>
+          <w:sz w:val="20"/>
+          <w:szCs w:val="20"/>
+          <w:lang w:val="bg-BG"/>
+        </w:rPr>
+      </w:pPr>
+      <w:r>
+        <w:rPr>
+          <w:sz w:val="20"/>
+          <w:szCs w:val="20"/>
+          <w:lang w:val="bg-BG"/>
+        </w:rPr>
+        <w:t xml:space="preserve">                Thread thread = new Thread(worker);</w:t>
+      </w:r>
+    </w:p>
+    <w:p>
+      <w:pPr>
+        <w:spacing w:after="0"/>
+        <w:rPr>
+          <w:sz w:val="20"/>
+          <w:szCs w:val="20"/>
+          <w:lang w:val="bg-BG"/>
+        </w:rPr>
+      </w:pPr>
+      <w:r>
+        <w:rPr>
+          <w:sz w:val="20"/>
+          <w:szCs w:val="20"/>
+          <w:lang w:val="bg-BG"/>
+        </w:rPr>
+        <w:t xml:space="preserve">                thread.start();</w:t>
+      </w:r>
+    </w:p>
+    <w:p>
+      <w:pPr>
+        <w:spacing w:after="0"/>
+        <w:rPr>
+          <w:sz w:val="20"/>
+          <w:szCs w:val="20"/>
+          <w:lang w:val="bg-BG"/>
+        </w:rPr>
+      </w:pPr>
+      <w:r>
+        <w:rPr>
+          <w:sz w:val="20"/>
+          <w:szCs w:val="20"/>
+          <w:lang w:val="bg-BG"/>
+        </w:rPr>
+        <w:t xml:space="preserve">            }</w:t>
+      </w:r>
+    </w:p>
+    <w:p>
+      <w:pPr>
+        <w:spacing w:after="0"/>
+        <w:rPr>
+          <w:sz w:val="20"/>
+          <w:szCs w:val="20"/>
+          <w:lang w:val="bg-BG"/>
+        </w:rPr>
+      </w:pPr>
+      <w:r>
+        <w:rPr>
+          <w:sz w:val="20"/>
+          <w:szCs w:val="20"/>
+          <w:lang w:val="bg-BG"/>
+        </w:rPr>
+        <w:t xml:space="preserve">        }</w:t>
+      </w:r>
+    </w:p>
+    <w:p>
+      <w:pPr>
+        <w:spacing w:after="0"/>
+        <w:rPr>
+          <w:sz w:val="20"/>
+          <w:szCs w:val="20"/>
+          <w:lang w:val="bg-BG"/>
+        </w:rPr>
+      </w:pPr>
+      <w:r>
+        <w:rPr>
+          <w:sz w:val="20"/>
+          <w:szCs w:val="20"/>
+          <w:lang w:val="bg-BG"/>
+        </w:rPr>
+        <w:t xml:space="preserve">    }</w:t>
+      </w:r>
+    </w:p>
+    <w:p>
+      <w:pPr>
+        <w:spacing w:after="0"/>
+        <w:rPr>
+          <w:sz w:val="20"/>
+          <w:szCs w:val="20"/>
+          <w:lang w:val="bg-BG"/>
+        </w:rPr>
+      </w:pPr>
+    </w:p>
+    <w:p>
+      <w:pPr>
+        <w:spacing w:after="0"/>
+        <w:rPr>
+          <w:sz w:val="20"/>
+          <w:szCs w:val="20"/>
+          <w:lang w:val="bg-BG"/>
+        </w:rPr>
+        <w:sectPr>
+          <w:pgSz w:w="11906" w:h="16838"/>
+          <w:pgMar w:top="1417" w:right="1417" w:bottom="1417" w:left="1417" w:header="708" w:footer="708" w:gutter="0"/>
+          <w:cols w:space="708"/>
+          <w:docGrid w:linePitch="360"/>
+        </w:sectPr>
+      </w:pPr>
+      <w:r>
+        <w:rPr>
+          <w:sz w:val="20"/>
+          <w:szCs w:val="20"/>
+          <w:lang w:val="bg-BG"/>
+        </w:rPr>
+        <w:t>}</w:t>
+      </w:r>
+    </w:p>
+    <w:p>
+      <w:pPr>
+        <w:pStyle w:val="Heading2"/>
+        <w:numPr>
+          <w:ilvl w:val="1"/>
+          <w:numId w:val="1"/>
+        </w:numPr>
+        <w:spacing w:before="0" w:after="240"/>
+        <w:rPr>
+          <w:lang w:val="bg-BG"/>
+        </w:rPr>
+      </w:pPr>
+      <w:r>
+        <w:rPr>
+          <w:lang w:val="bg-BG"/>
+        </w:rPr>
+        <w:lastRenderedPageBreak/>
+        <w:t xml:space="preserve">Симулационна </w:t>
+      </w:r>
+      <w:r>
+        <w:rPr>
+          <w:lang w:val="en-US"/>
+        </w:rPr>
+        <w:t xml:space="preserve">web </w:t>
+      </w:r>
+      <w:r>
+        <w:rPr>
+          <w:lang w:val="bg-BG"/>
+        </w:rPr>
+        <w:t>услуга</w:t>
+      </w:r>
+    </w:p>
+    <w:p>
+      <w:pPr>
+        <w:spacing w:after="0"/>
+        <w:rPr>
+          <w:sz w:val="20"/>
+          <w:szCs w:val="20"/>
+          <w:lang w:val="bg-BG"/>
+        </w:rPr>
+      </w:pPr>
+      <w:r>
+        <w:rPr>
+          <w:sz w:val="20"/>
+          <w:szCs w:val="20"/>
+          <w:lang w:val="bg-BG"/>
+        </w:rPr>
+        <w:t>@WebService</w:t>
+      </w:r>
+    </w:p>
+    <w:p>
+      <w:pPr>
+        <w:spacing w:after="0"/>
+        <w:rPr>
+          <w:sz w:val="20"/>
+          <w:szCs w:val="20"/>
+          <w:lang w:val="bg-BG"/>
+        </w:rPr>
+      </w:pPr>
+      <w:r>
+        <w:rPr>
+          <w:sz w:val="20"/>
+          <w:szCs w:val="20"/>
+          <w:lang w:val="bg-BG"/>
+        </w:rPr>
+        <w:t>@SOAPBinding(style = Style.RPC)</w:t>
+      </w:r>
+    </w:p>
+    <w:p>
+      <w:pPr>
+        <w:spacing w:after="0"/>
+        <w:rPr>
+          <w:sz w:val="20"/>
+          <w:szCs w:val="20"/>
+          <w:lang w:val="bg-BG"/>
+        </w:rPr>
+      </w:pPr>
+      <w:r>
+        <w:rPr>
+          <w:sz w:val="20"/>
+          <w:szCs w:val="20"/>
+          <w:lang w:val="bg-BG"/>
+        </w:rPr>
+        <w:t>public interface SimulationService {</w:t>
+      </w:r>
+    </w:p>
+    <w:p>
+      <w:pPr>
+        <w:spacing w:after="0"/>
+        <w:rPr>
+          <w:sz w:val="20"/>
+          <w:szCs w:val="20"/>
+          <w:lang w:val="bg-BG"/>
+        </w:rPr>
+      </w:pPr>
+    </w:p>
+    <w:p>
+      <w:pPr>
+        <w:spacing w:after="0"/>
+        <w:rPr>
+          <w:sz w:val="20"/>
+          <w:szCs w:val="20"/>
+          <w:lang w:val="bg-BG"/>
+        </w:rPr>
+      </w:pPr>
+      <w:r>
+        <w:rPr>
+          <w:sz w:val="20"/>
+          <w:szCs w:val="20"/>
+          <w:lang w:val="bg-BG"/>
+        </w:rPr>
+        <w:t xml:space="preserve">    @WebMethod</w:t>
+      </w:r>
+    </w:p>
+    <w:p>
+      <w:pPr>
+        <w:spacing w:after="0"/>
+        <w:rPr>
+          <w:sz w:val="20"/>
+          <w:szCs w:val="20"/>
+          <w:lang w:val="bg-BG"/>
+        </w:rPr>
+      </w:pPr>
+      <w:r>
+        <w:rPr>
+          <w:sz w:val="20"/>
+          <w:szCs w:val="20"/>
+          <w:lang w:val="bg-BG"/>
+        </w:rPr>
+        <w:t xml:space="preserve">    SimulationResponse simulate(SimulationRequest request);</w:t>
+      </w:r>
+    </w:p>
+    <w:p>
+      <w:pPr>
+        <w:spacing w:after="0"/>
+        <w:rPr>
+          <w:sz w:val="20"/>
+          <w:szCs w:val="20"/>
+          <w:lang w:val="bg-BG"/>
+        </w:rPr>
+      </w:pPr>
+      <w:r>
+        <w:rPr>
+          <w:sz w:val="20"/>
+          <w:szCs w:val="20"/>
+          <w:lang w:val="bg-BG"/>
+        </w:rPr>
+        <w:t>}</w:t>
+      </w:r>
+    </w:p>
+    <w:p>
+      <w:pPr>
+        <w:pBdr>
+          <w:bottom w:val="single" w:sz="6" w:space="1" w:color="auto"/>
+        </w:pBdr>
+        <w:spacing w:after="0"/>
+        <w:rPr>
+          <w:sz w:val="20"/>
+          <w:szCs w:val="20"/>
+          <w:lang w:val="bg-BG"/>
+        </w:rPr>
+      </w:pPr>
+    </w:p>
+    <w:p>
+      <w:pPr>
+        <w:spacing w:after="0"/>
+        <w:rPr>
+          <w:sz w:val="20"/>
+          <w:szCs w:val="20"/>
+          <w:lang w:val="bg-BG"/>
+        </w:rPr>
+      </w:pPr>
+    </w:p>
+    <w:p>
+      <w:pPr>
+        <w:spacing w:after="0"/>
+        <w:rPr>
+          <w:sz w:val="20"/>
+          <w:szCs w:val="20"/>
+          <w:lang w:val="bg-BG"/>
+        </w:rPr>
+      </w:pPr>
+      <w:r>
+        <w:rPr>
+          <w:sz w:val="20"/>
+          <w:szCs w:val="20"/>
+          <w:lang w:val="bg-BG"/>
+        </w:rPr>
+        <w:t>@WebService(endpointInterface = "simulation.service.SimulationService")</w:t>
+      </w:r>
+    </w:p>
+    <w:p>
+      <w:pPr>
+        <w:spacing w:after="0"/>
+        <w:rPr>
+          <w:sz w:val="20"/>
+          <w:szCs w:val="20"/>
+          <w:lang w:val="bg-BG"/>
+        </w:rPr>
+      </w:pPr>
+      <w:r>
+        <w:rPr>
+          <w:sz w:val="20"/>
+          <w:szCs w:val="20"/>
+          <w:lang w:val="bg-BG"/>
+        </w:rPr>
+        <w:t>public class SimulationServiceImpl implements SimulationService {</w:t>
+      </w:r>
+    </w:p>
+    <w:p>
+      <w:pPr>
+        <w:spacing w:after="0"/>
+        <w:rPr>
+          <w:sz w:val="20"/>
+          <w:szCs w:val="20"/>
+          <w:lang w:val="bg-BG"/>
+        </w:rPr>
+      </w:pPr>
+    </w:p>
+    <w:p>
+      <w:pPr>
+        <w:spacing w:after="0"/>
+        <w:rPr>
+          <w:sz w:val="20"/>
+          <w:szCs w:val="20"/>
+          <w:lang w:val="bg-BG"/>
+        </w:rPr>
+      </w:pPr>
+      <w:r>
+        <w:rPr>
+          <w:sz w:val="20"/>
+          <w:szCs w:val="20"/>
+          <w:lang w:val="bg-BG"/>
+        </w:rPr>
+        <w:t xml:space="preserve">    private static final Logger logger = LoggerFactory.getLogger(SimulationServiceImpl.class);</w:t>
+      </w:r>
+    </w:p>
+    <w:p>
+      <w:pPr>
+        <w:spacing w:after="0"/>
+        <w:rPr>
+          <w:sz w:val="20"/>
+          <w:szCs w:val="20"/>
+          <w:lang w:val="bg-BG"/>
+        </w:rPr>
+      </w:pPr>
+      <w:r>
+        <w:rPr>
+          <w:sz w:val="20"/>
+          <w:szCs w:val="20"/>
+          <w:lang w:val="bg-BG"/>
+        </w:rPr>
+        <w:t xml:space="preserve">    private static final int threadLoad = 100000 * 1000 / 4;</w:t>
+      </w:r>
+    </w:p>
+    <w:p>
+      <w:pPr>
+        <w:spacing w:after="0"/>
+        <w:rPr>
+          <w:sz w:val="20"/>
+          <w:szCs w:val="20"/>
+          <w:lang w:val="bg-BG"/>
+        </w:rPr>
+      </w:pPr>
+    </w:p>
+    <w:p>
+      <w:pPr>
+        <w:spacing w:after="0"/>
+        <w:rPr>
+          <w:sz w:val="20"/>
+          <w:szCs w:val="20"/>
+          <w:lang w:val="bg-BG"/>
+        </w:rPr>
+      </w:pPr>
+      <w:r>
+        <w:rPr>
+          <w:sz w:val="20"/>
+          <w:szCs w:val="20"/>
+          <w:lang w:val="bg-BG"/>
+        </w:rPr>
+        <w:t xml:space="preserve">    @Override</w:t>
+      </w:r>
+    </w:p>
+    <w:p>
+      <w:pPr>
+        <w:spacing w:after="0"/>
+        <w:rPr>
+          <w:sz w:val="20"/>
+          <w:szCs w:val="20"/>
+          <w:lang w:val="bg-BG"/>
+        </w:rPr>
+      </w:pPr>
+      <w:r>
+        <w:rPr>
+          <w:sz w:val="20"/>
+          <w:szCs w:val="20"/>
+          <w:lang w:val="bg-BG"/>
+        </w:rPr>
+        <w:t xml:space="preserve">    public SimulationResponse simulate(SimulationRequest request) {</w:t>
+      </w:r>
+    </w:p>
+    <w:p>
+      <w:pPr>
+        <w:spacing w:after="0"/>
+        <w:rPr>
+          <w:sz w:val="20"/>
+          <w:szCs w:val="20"/>
+          <w:lang w:val="bg-BG"/>
+        </w:rPr>
+      </w:pPr>
+      <w:r>
+        <w:rPr>
+          <w:sz w:val="20"/>
+          <w:szCs w:val="20"/>
+          <w:lang w:val="bg-BG"/>
+        </w:rPr>
+        <w:t xml:space="preserve">        logger.info("Simulation request \"" + request.getProperties().getTitle() + "\" received");</w:t>
+      </w:r>
+    </w:p>
+    <w:p>
+      <w:pPr>
+        <w:spacing w:after="0"/>
+        <w:rPr>
+          <w:sz w:val="20"/>
+          <w:szCs w:val="20"/>
+          <w:lang w:val="bg-BG"/>
+        </w:rPr>
+      </w:pPr>
+      <w:r>
+        <w:rPr>
+          <w:sz w:val="20"/>
+          <w:szCs w:val="20"/>
+          <w:lang w:val="bg-BG"/>
+        </w:rPr>
+        <w:t xml:space="preserve">        long start = System.currentTimeMillis();</w:t>
+      </w:r>
+    </w:p>
+    <w:p>
+      <w:pPr>
+        <w:spacing w:after="0"/>
+        <w:rPr>
+          <w:sz w:val="20"/>
+          <w:szCs w:val="20"/>
+          <w:lang w:val="bg-BG"/>
+        </w:rPr>
+      </w:pPr>
+    </w:p>
+    <w:p>
+      <w:pPr>
+        <w:spacing w:after="0"/>
+        <w:rPr>
+          <w:sz w:val="20"/>
+          <w:szCs w:val="20"/>
+          <w:lang w:val="bg-BG"/>
+        </w:rPr>
+      </w:pPr>
+      <w:r>
+        <w:rPr>
+          <w:sz w:val="20"/>
+          <w:szCs w:val="20"/>
+          <w:lang w:val="bg-BG"/>
+        </w:rPr>
+        <w:t xml:space="preserve">        Node root = request.getFormula();</w:t>
+      </w:r>
+    </w:p>
+    <w:p>
+      <w:pPr>
+        <w:spacing w:after="0"/>
+        <w:rPr>
+          <w:sz w:val="20"/>
+          <w:szCs w:val="20"/>
+          <w:lang w:val="bg-BG"/>
+        </w:rPr>
+      </w:pPr>
+      <w:r>
+        <w:rPr>
+          <w:sz w:val="20"/>
+          <w:szCs w:val="20"/>
+          <w:lang w:val="bg-BG"/>
+        </w:rPr>
+        <w:t xml:space="preserve">        StochasticVariableRegistry variables = request.getVariableRegistry();</w:t>
+      </w:r>
+    </w:p>
+    <w:p>
+      <w:pPr>
+        <w:spacing w:after="0"/>
+        <w:rPr>
+          <w:sz w:val="20"/>
+          <w:szCs w:val="20"/>
+          <w:lang w:val="bg-BG"/>
+        </w:rPr>
+      </w:pPr>
+      <w:r>
+        <w:rPr>
+          <w:sz w:val="20"/>
+          <w:szCs w:val="20"/>
+          <w:lang w:val="bg-BG"/>
+        </w:rPr>
+        <w:t xml:space="preserve">        int runs = request.getProperties().getSimulationRuns();</w:t>
+      </w:r>
+    </w:p>
+    <w:p>
+      <w:pPr>
+        <w:spacing w:after="0"/>
+        <w:rPr>
+          <w:sz w:val="20"/>
+          <w:szCs w:val="20"/>
+          <w:lang w:val="bg-BG"/>
+        </w:rPr>
+      </w:pPr>
+    </w:p>
+    <w:p>
+      <w:pPr>
+        <w:spacing w:after="0"/>
+        <w:rPr>
+          <w:sz w:val="20"/>
+          <w:szCs w:val="20"/>
+          <w:lang w:val="bg-BG"/>
+        </w:rPr>
+      </w:pPr>
+      <w:r>
+        <w:rPr>
+          <w:sz w:val="20"/>
+          <w:szCs w:val="20"/>
+          <w:lang w:val="bg-BG"/>
+        </w:rPr>
+        <w:t xml:space="preserve">        SimulationManager simulationManager = new ParallelSimulationManager(root, variables, runs, threadLoad);</w:t>
+      </w:r>
+    </w:p>
+    <w:p>
+      <w:pPr>
+        <w:spacing w:after="0"/>
+        <w:rPr>
+          <w:sz w:val="20"/>
+          <w:szCs w:val="20"/>
+          <w:lang w:val="bg-BG"/>
+        </w:rPr>
+      </w:pPr>
+      <w:r>
+        <w:rPr>
+          <w:sz w:val="20"/>
+          <w:szCs w:val="20"/>
+          <w:lang w:val="bg-BG"/>
+        </w:rPr>
+        <w:t xml:space="preserve">        simulationManager.run();</w:t>
+      </w:r>
+    </w:p>
+    <w:p>
+      <w:pPr>
+        <w:spacing w:after="0"/>
+        <w:rPr>
+          <w:sz w:val="20"/>
+          <w:szCs w:val="20"/>
+          <w:lang w:val="bg-BG"/>
+        </w:rPr>
+      </w:pPr>
+      <w:r>
+        <w:rPr>
+          <w:sz w:val="20"/>
+          <w:szCs w:val="20"/>
+          <w:lang w:val="bg-BG"/>
+        </w:rPr>
+        <w:t xml:space="preserve">        simulationManager.await();</w:t>
+      </w:r>
+    </w:p>
+    <w:p>
+      <w:pPr>
+        <w:spacing w:after="0"/>
+        <w:rPr>
+          <w:sz w:val="20"/>
+          <w:szCs w:val="20"/>
+          <w:lang w:val="bg-BG"/>
+        </w:rPr>
+      </w:pPr>
+      <w:r>
+        <w:rPr>
+          <w:sz w:val="20"/>
+          <w:szCs w:val="20"/>
+          <w:lang w:val="bg-BG"/>
+        </w:rPr>
+        <w:t xml:space="preserve">        SimulationResponse response = new SimulationResponse(request, simulationManager);</w:t>
+      </w:r>
+    </w:p>
+    <w:p>
+      <w:pPr>
+        <w:spacing w:after="0"/>
+        <w:rPr>
+          <w:sz w:val="20"/>
+          <w:szCs w:val="20"/>
+          <w:lang w:val="bg-BG"/>
+        </w:rPr>
+      </w:pPr>
+    </w:p>
+    <w:p>
+      <w:pPr>
+        <w:spacing w:after="0"/>
+        <w:rPr>
+          <w:sz w:val="20"/>
+          <w:szCs w:val="20"/>
+          <w:lang w:val="bg-BG"/>
+        </w:rPr>
+      </w:pPr>
+      <w:r>
+        <w:rPr>
+          <w:sz w:val="20"/>
+          <w:szCs w:val="20"/>
+          <w:lang w:val="bg-BG"/>
+        </w:rPr>
+        <w:t xml:space="preserve">        logger.info("Simulation of \"" + request.getProperties().getTitle()</w:t>
+      </w:r>
+    </w:p>
+    <w:p>
+      <w:pPr>
+        <w:spacing w:after="0"/>
+        <w:rPr>
+          <w:sz w:val="20"/>
+          <w:szCs w:val="20"/>
+          <w:lang w:val="bg-BG"/>
+        </w:rPr>
+      </w:pPr>
+      <w:r>
+        <w:rPr>
+          <w:sz w:val="20"/>
+          <w:szCs w:val="20"/>
+          <w:lang w:val="bg-BG"/>
+        </w:rPr>
+        <w:t xml:space="preserve">                + "\" took " + (System.currentTimeMillis() - start) + " ms");</w:t>
+      </w:r>
+    </w:p>
+    <w:p>
+      <w:pPr>
+        <w:spacing w:after="0"/>
+        <w:rPr>
+          <w:sz w:val="20"/>
+          <w:szCs w:val="20"/>
+          <w:lang w:val="bg-BG"/>
+        </w:rPr>
+      </w:pPr>
+      <w:r>
+        <w:rPr>
+          <w:sz w:val="20"/>
+          <w:szCs w:val="20"/>
+          <w:lang w:val="bg-BG"/>
+        </w:rPr>
+        <w:t xml:space="preserve">        return response;</w:t>
+      </w:r>
+    </w:p>
+    <w:p>
+      <w:pPr>
+        <w:spacing w:after="0"/>
+        <w:rPr>
+          <w:sz w:val="20"/>
+          <w:szCs w:val="20"/>
+          <w:lang w:val="bg-BG"/>
+        </w:rPr>
+      </w:pPr>
+      <w:r>
+        <w:rPr>
+          <w:sz w:val="20"/>
+          <w:szCs w:val="20"/>
+          <w:lang w:val="bg-BG"/>
+        </w:rPr>
+        <w:t xml:space="preserve">    }</w:t>
+      </w:r>
+    </w:p>
+    <w:p>
+      <w:pPr>
+        <w:spacing w:after="0"/>
+        <w:rPr>
+          <w:sz w:val="20"/>
+          <w:szCs w:val="20"/>
+          <w:lang w:val="bg-BG"/>
+        </w:rPr>
+      </w:pPr>
+      <w:r>
+        <w:rPr>
+          <w:sz w:val="20"/>
+          <w:szCs w:val="20"/>
+          <w:lang w:val="bg-BG"/>
+        </w:rPr>
+        <w:t>}</w:t>
+      </w:r>
+    </w:p>
+    <w:p>
+      <w:pPr>
+        <w:pBdr>
+          <w:bottom w:val="single" w:sz="6" w:space="1" w:color="auto"/>
+        </w:pBdr>
+        <w:spacing w:after="0"/>
+        <w:rPr>
+          <w:sz w:val="20"/>
+          <w:szCs w:val="20"/>
+          <w:lang w:val="bg-BG"/>
+        </w:rPr>
+      </w:pPr>
+    </w:p>
+    <w:p>
+      <w:pPr>
+        <w:rPr>
+          <w:sz w:val="20"/>
+          <w:szCs w:val="20"/>
+          <w:lang w:val="bg-BG"/>
+        </w:rPr>
+      </w:pPr>
+      <w:r>
+        <w:rPr>
+          <w:sz w:val="20"/>
+          <w:szCs w:val="20"/>
+          <w:lang w:val="bg-BG"/>
+        </w:rPr>
+        <w:br w:type="page"/>
+      </w:r>
+    </w:p>
+    <w:p>
+      <w:pPr>
+        <w:spacing w:after="0"/>
+        <w:rPr>
+          <w:sz w:val="20"/>
+          <w:szCs w:val="20"/>
+          <w:lang w:val="bg-BG"/>
+        </w:rPr>
+      </w:pPr>
+      <w:r>
+        <w:rPr>
+          <w:sz w:val="20"/>
+          <w:szCs w:val="20"/>
+          <w:lang w:val="bg-BG"/>
+        </w:rPr>
+        <w:lastRenderedPageBreak/>
+        <w:t>public class SimulationServicePublisher {</w:t>
+      </w:r>
+    </w:p>
+    <w:p>
+      <w:pPr>
+        <w:spacing w:after="0"/>
+        <w:rPr>
+          <w:sz w:val="20"/>
+          <w:szCs w:val="20"/>
+          <w:lang w:val="bg-BG"/>
+        </w:rPr>
+      </w:pPr>
+    </w:p>
+    <w:p>
+      <w:pPr>
+        <w:spacing w:after="0"/>
+        <w:rPr>
+          <w:sz w:val="20"/>
+          <w:szCs w:val="20"/>
+          <w:lang w:val="bg-BG"/>
+        </w:rPr>
+      </w:pPr>
+      <w:r>
+        <w:rPr>
+          <w:sz w:val="20"/>
+          <w:szCs w:val="20"/>
+          <w:lang w:val="bg-BG"/>
+        </w:rPr>
+        <w:t xml:space="preserve">    private static final Logger logger = LoggerFactory.getLogger(SimulationServicePublisher.class);</w:t>
+      </w:r>
+    </w:p>
+    <w:p>
+      <w:pPr>
+        <w:spacing w:after="0"/>
+        <w:rPr>
+          <w:sz w:val="20"/>
+          <w:szCs w:val="20"/>
+          <w:lang w:val="bg-BG"/>
+        </w:rPr>
+      </w:pPr>
+      <w:r>
+        <w:rPr>
+          <w:sz w:val="20"/>
+          <w:szCs w:val="20"/>
+          <w:lang w:val="bg-BG"/>
+        </w:rPr>
+        <w:t xml:space="preserve">    private static final SimulationServicePublisher instance;</w:t>
+      </w:r>
+    </w:p>
+    <w:p>
+      <w:pPr>
+        <w:spacing w:after="0"/>
+        <w:rPr>
+          <w:sz w:val="20"/>
+          <w:szCs w:val="20"/>
+          <w:lang w:val="bg-BG"/>
+        </w:rPr>
+      </w:pPr>
+    </w:p>
+    <w:p>
+      <w:pPr>
+        <w:spacing w:after="0"/>
+        <w:rPr>
+          <w:sz w:val="20"/>
+          <w:szCs w:val="20"/>
+          <w:lang w:val="bg-BG"/>
+        </w:rPr>
+      </w:pPr>
+      <w:r>
+        <w:rPr>
+          <w:sz w:val="20"/>
+          <w:szCs w:val="20"/>
+          <w:lang w:val="bg-BG"/>
+        </w:rPr>
+        <w:t xml:space="preserve">    public String url;</w:t>
+      </w:r>
+    </w:p>
+    <w:p>
+      <w:pPr>
+        <w:spacing w:after="0"/>
+        <w:rPr>
+          <w:sz w:val="20"/>
+          <w:szCs w:val="20"/>
+          <w:lang w:val="bg-BG"/>
+        </w:rPr>
+      </w:pPr>
+      <w:r>
+        <w:rPr>
+          <w:sz w:val="20"/>
+          <w:szCs w:val="20"/>
+          <w:lang w:val="bg-BG"/>
+        </w:rPr>
+        <w:t xml:space="preserve">    private final Endpoint endpoint;</w:t>
+      </w:r>
+    </w:p>
+    <w:p>
+      <w:pPr>
+        <w:spacing w:after="0"/>
+        <w:rPr>
+          <w:sz w:val="20"/>
+          <w:szCs w:val="20"/>
+          <w:lang w:val="bg-BG"/>
+        </w:rPr>
+      </w:pPr>
+    </w:p>
+    <w:p>
+      <w:pPr>
+        <w:spacing w:after="0"/>
+        <w:rPr>
+          <w:sz w:val="20"/>
+          <w:szCs w:val="20"/>
+          <w:lang w:val="bg-BG"/>
+        </w:rPr>
+      </w:pPr>
+      <w:r>
+        <w:rPr>
+          <w:sz w:val="20"/>
+          <w:szCs w:val="20"/>
+          <w:lang w:val="bg-BG"/>
+        </w:rPr>
+        <w:t xml:space="preserve">    public static SimulationServicePublisher getInstance() {</w:t>
+      </w:r>
+    </w:p>
+    <w:p>
+      <w:pPr>
+        <w:spacing w:after="0"/>
+        <w:rPr>
+          <w:sz w:val="20"/>
+          <w:szCs w:val="20"/>
+          <w:lang w:val="bg-BG"/>
+        </w:rPr>
+      </w:pPr>
+      <w:r>
+        <w:rPr>
+          <w:sz w:val="20"/>
+          <w:szCs w:val="20"/>
+          <w:lang w:val="bg-BG"/>
+        </w:rPr>
+        <w:t xml:space="preserve">        return instance;</w:t>
+      </w:r>
+    </w:p>
+    <w:p>
+      <w:pPr>
+        <w:spacing w:after="0"/>
+        <w:rPr>
+          <w:sz w:val="20"/>
+          <w:szCs w:val="20"/>
+          <w:lang w:val="bg-BG"/>
+        </w:rPr>
+      </w:pPr>
+      <w:r>
+        <w:rPr>
+          <w:sz w:val="20"/>
+          <w:szCs w:val="20"/>
+          <w:lang w:val="bg-BG"/>
+        </w:rPr>
+        <w:t xml:space="preserve">    }</w:t>
+      </w:r>
+    </w:p>
+    <w:p>
+      <w:pPr>
+        <w:spacing w:after="0"/>
+        <w:rPr>
+          <w:sz w:val="20"/>
+          <w:szCs w:val="20"/>
+          <w:lang w:val="bg-BG"/>
+        </w:rPr>
+      </w:pPr>
+    </w:p>
+    <w:p>
+      <w:pPr>
+        <w:spacing w:after="0"/>
+        <w:rPr>
+          <w:sz w:val="20"/>
+          <w:szCs w:val="20"/>
+          <w:lang w:val="bg-BG"/>
+        </w:rPr>
+      </w:pPr>
+      <w:r>
+        <w:rPr>
+          <w:sz w:val="20"/>
+          <w:szCs w:val="20"/>
+          <w:lang w:val="bg-BG"/>
+        </w:rPr>
+        <w:t xml:space="preserve">    static {</w:t>
+      </w:r>
+    </w:p>
+    <w:p>
+      <w:pPr>
+        <w:spacing w:after="0"/>
+        <w:rPr>
+          <w:sz w:val="20"/>
+          <w:szCs w:val="20"/>
+          <w:lang w:val="bg-BG"/>
+        </w:rPr>
+      </w:pPr>
+      <w:r>
+        <w:rPr>
+          <w:sz w:val="20"/>
+          <w:szCs w:val="20"/>
+          <w:lang w:val="bg-BG"/>
+        </w:rPr>
+        <w:t xml:space="preserve">        instance = new SimulationServicePublisher();</w:t>
+      </w:r>
+    </w:p>
+    <w:p>
+      <w:pPr>
+        <w:spacing w:after="0"/>
+        <w:rPr>
+          <w:sz w:val="20"/>
+          <w:szCs w:val="20"/>
+          <w:lang w:val="bg-BG"/>
+        </w:rPr>
+      </w:pPr>
+      <w:r>
+        <w:rPr>
+          <w:sz w:val="20"/>
+          <w:szCs w:val="20"/>
+          <w:lang w:val="bg-BG"/>
+        </w:rPr>
+        <w:t xml:space="preserve">        instance.setPort(9999);</w:t>
+      </w:r>
+    </w:p>
+    <w:p>
+      <w:pPr>
+        <w:spacing w:after="0"/>
+        <w:rPr>
+          <w:sz w:val="20"/>
+          <w:szCs w:val="20"/>
+          <w:lang w:val="bg-BG"/>
+        </w:rPr>
+      </w:pPr>
+      <w:r>
+        <w:rPr>
+          <w:sz w:val="20"/>
+          <w:szCs w:val="20"/>
+          <w:lang w:val="bg-BG"/>
+        </w:rPr>
+        <w:t xml:space="preserve">    }</w:t>
+      </w:r>
+    </w:p>
+    <w:p>
+      <w:pPr>
+        <w:spacing w:after="0"/>
+        <w:rPr>
+          <w:sz w:val="20"/>
+          <w:szCs w:val="20"/>
+          <w:lang w:val="bg-BG"/>
+        </w:rPr>
+      </w:pPr>
+    </w:p>
+    <w:p>
+      <w:pPr>
+        <w:spacing w:after="0"/>
+        <w:rPr>
+          <w:sz w:val="20"/>
+          <w:szCs w:val="20"/>
+          <w:lang w:val="bg-BG"/>
+        </w:rPr>
+      </w:pPr>
+      <w:r>
+        <w:rPr>
+          <w:sz w:val="20"/>
+          <w:szCs w:val="20"/>
+          <w:lang w:val="bg-BG"/>
+        </w:rPr>
+        <w:t xml:space="preserve">    SimulationServicePublisher() {</w:t>
+      </w:r>
+    </w:p>
+    <w:p>
+      <w:pPr>
+        <w:spacing w:after="0"/>
+        <w:rPr>
+          <w:sz w:val="20"/>
+          <w:szCs w:val="20"/>
+          <w:lang w:val="bg-BG"/>
+        </w:rPr>
+      </w:pPr>
+      <w:r>
+        <w:rPr>
+          <w:sz w:val="20"/>
+          <w:szCs w:val="20"/>
+          <w:lang w:val="bg-BG"/>
+        </w:rPr>
+        <w:t xml:space="preserve">        endpoint = Endpoint.create(new SimulationServiceImpl());</w:t>
+      </w:r>
+    </w:p>
+    <w:p>
+      <w:pPr>
+        <w:spacing w:after="0"/>
+        <w:rPr>
+          <w:sz w:val="20"/>
+          <w:szCs w:val="20"/>
+          <w:lang w:val="bg-BG"/>
+        </w:rPr>
+      </w:pPr>
+      <w:r>
+        <w:rPr>
+          <w:sz w:val="20"/>
+          <w:szCs w:val="20"/>
+          <w:lang w:val="bg-BG"/>
+        </w:rPr>
+        <w:t xml:space="preserve">    }</w:t>
+      </w:r>
+    </w:p>
+    <w:p>
+      <w:pPr>
+        <w:spacing w:after="0"/>
+        <w:rPr>
+          <w:sz w:val="20"/>
+          <w:szCs w:val="20"/>
+          <w:lang w:val="bg-BG"/>
+        </w:rPr>
+      </w:pPr>
+    </w:p>
+    <w:p>
+      <w:pPr>
+        <w:spacing w:after="0"/>
+        <w:rPr>
+          <w:sz w:val="20"/>
+          <w:szCs w:val="20"/>
+          <w:lang w:val="bg-BG"/>
+        </w:rPr>
+      </w:pPr>
+      <w:r>
+        <w:rPr>
+          <w:sz w:val="20"/>
+          <w:szCs w:val="20"/>
+          <w:lang w:val="bg-BG"/>
+        </w:rPr>
+        <w:t xml:space="preserve">    public SimulationServicePublisher setPort(int port) {</w:t>
+      </w:r>
+    </w:p>
+    <w:p>
+      <w:pPr>
+        <w:spacing w:after="0"/>
+        <w:rPr>
+          <w:sz w:val="20"/>
+          <w:szCs w:val="20"/>
+          <w:lang w:val="bg-BG"/>
+        </w:rPr>
+      </w:pPr>
+      <w:r>
+        <w:rPr>
+          <w:sz w:val="20"/>
+          <w:szCs w:val="20"/>
+          <w:lang w:val="bg-BG"/>
+        </w:rPr>
+        <w:t xml:space="preserve">        url = "http://localhost:" + port + "/SimulationService";</w:t>
+      </w:r>
+    </w:p>
+    <w:p>
+      <w:pPr>
+        <w:spacing w:after="0"/>
+        <w:rPr>
+          <w:sz w:val="20"/>
+          <w:szCs w:val="20"/>
+          <w:lang w:val="bg-BG"/>
+        </w:rPr>
+      </w:pPr>
+      <w:r>
+        <w:rPr>
+          <w:sz w:val="20"/>
+          <w:szCs w:val="20"/>
+          <w:lang w:val="bg-BG"/>
+        </w:rPr>
+        <w:t xml:space="preserve">        return this;</w:t>
+      </w:r>
+    </w:p>
+    <w:p>
+      <w:pPr>
+        <w:spacing w:after="0"/>
+        <w:rPr>
+          <w:sz w:val="20"/>
+          <w:szCs w:val="20"/>
+          <w:lang w:val="bg-BG"/>
+        </w:rPr>
+      </w:pPr>
+      <w:r>
+        <w:rPr>
+          <w:sz w:val="20"/>
+          <w:szCs w:val="20"/>
+          <w:lang w:val="bg-BG"/>
+        </w:rPr>
+        <w:t xml:space="preserve">    }</w:t>
+      </w:r>
+    </w:p>
+    <w:p>
+      <w:pPr>
+        <w:spacing w:after="0"/>
+        <w:rPr>
+          <w:sz w:val="20"/>
+          <w:szCs w:val="20"/>
+          <w:lang w:val="bg-BG"/>
+        </w:rPr>
+      </w:pPr>
+    </w:p>
+    <w:p>
+      <w:pPr>
+        <w:spacing w:after="0"/>
+        <w:rPr>
+          <w:sz w:val="20"/>
+          <w:szCs w:val="20"/>
+          <w:lang w:val="bg-BG"/>
+        </w:rPr>
+      </w:pPr>
+      <w:r>
+        <w:rPr>
+          <w:sz w:val="20"/>
+          <w:szCs w:val="20"/>
+          <w:lang w:val="bg-BG"/>
+        </w:rPr>
+        <w:t xml:space="preserve">    public void publish() {</w:t>
+      </w:r>
+    </w:p>
+    <w:p>
+      <w:pPr>
+        <w:spacing w:after="0"/>
+        <w:rPr>
+          <w:sz w:val="20"/>
+          <w:szCs w:val="20"/>
+          <w:lang w:val="bg-BG"/>
+        </w:rPr>
+      </w:pPr>
+      <w:r>
+        <w:rPr>
+          <w:sz w:val="20"/>
+          <w:szCs w:val="20"/>
+          <w:lang w:val="bg-BG"/>
+        </w:rPr>
+        <w:t xml:space="preserve">        endpoint.stop();</w:t>
+      </w:r>
+    </w:p>
+    <w:p>
+      <w:pPr>
+        <w:spacing w:after="0"/>
+        <w:rPr>
+          <w:sz w:val="20"/>
+          <w:szCs w:val="20"/>
+          <w:lang w:val="bg-BG"/>
+        </w:rPr>
+      </w:pPr>
+      <w:r>
+        <w:rPr>
+          <w:sz w:val="20"/>
+          <w:szCs w:val="20"/>
+          <w:lang w:val="bg-BG"/>
+        </w:rPr>
+        <w:t xml:space="preserve">        endpoint.publish(url);</w:t>
+      </w:r>
+    </w:p>
+    <w:p>
+      <w:pPr>
+        <w:spacing w:after="0"/>
+        <w:rPr>
+          <w:sz w:val="20"/>
+          <w:szCs w:val="20"/>
+          <w:lang w:val="bg-BG"/>
+        </w:rPr>
+      </w:pPr>
+      <w:r>
+        <w:rPr>
+          <w:sz w:val="20"/>
+          <w:szCs w:val="20"/>
+          <w:lang w:val="bg-BG"/>
+        </w:rPr>
+        <w:t xml:space="preserve">        logger.info("Simulation service started on address " + url);</w:t>
+      </w:r>
+    </w:p>
+    <w:p>
+      <w:pPr>
+        <w:spacing w:after="0"/>
+        <w:rPr>
+          <w:sz w:val="20"/>
+          <w:szCs w:val="20"/>
+          <w:lang w:val="bg-BG"/>
+        </w:rPr>
+      </w:pPr>
+      <w:r>
+        <w:rPr>
+          <w:sz w:val="20"/>
+          <w:szCs w:val="20"/>
+          <w:lang w:val="bg-BG"/>
+        </w:rPr>
+        <w:t xml:space="preserve">    }</w:t>
+      </w:r>
+    </w:p>
+    <w:p>
+      <w:pPr>
+        <w:spacing w:after="0"/>
+        <w:rPr>
+          <w:sz w:val="20"/>
+          <w:szCs w:val="20"/>
+          <w:lang w:val="bg-BG"/>
+        </w:rPr>
+      </w:pPr>
+    </w:p>
+    <w:p>
+      <w:pPr>
+        <w:spacing w:after="0"/>
+        <w:rPr>
+          <w:sz w:val="20"/>
+          <w:szCs w:val="20"/>
+          <w:lang w:val="bg-BG"/>
+        </w:rPr>
+      </w:pPr>
+      <w:r>
+        <w:rPr>
+          <w:sz w:val="20"/>
+          <w:szCs w:val="20"/>
+          <w:lang w:val="bg-BG"/>
+        </w:rPr>
+        <w:t xml:space="preserve">    public void stop() {</w:t>
+      </w:r>
+    </w:p>
+    <w:p>
+      <w:pPr>
+        <w:spacing w:after="0"/>
+        <w:rPr>
+          <w:sz w:val="20"/>
+          <w:szCs w:val="20"/>
+          <w:lang w:val="bg-BG"/>
+        </w:rPr>
+      </w:pPr>
+      <w:r>
+        <w:rPr>
+          <w:sz w:val="20"/>
+          <w:szCs w:val="20"/>
+          <w:lang w:val="bg-BG"/>
+        </w:rPr>
+        <w:t xml:space="preserve">        endpoint.stop();</w:t>
+      </w:r>
+    </w:p>
+    <w:p>
+      <w:pPr>
+        <w:spacing w:after="0"/>
+        <w:rPr>
+          <w:sz w:val="20"/>
+          <w:szCs w:val="20"/>
+          <w:lang w:val="bg-BG"/>
+        </w:rPr>
+      </w:pPr>
+      <w:r>
+        <w:rPr>
+          <w:sz w:val="20"/>
+          <w:szCs w:val="20"/>
+          <w:lang w:val="bg-BG"/>
+        </w:rPr>
+        <w:t xml:space="preserve">        logger.info("Simulation service stopped");</w:t>
+      </w:r>
+    </w:p>
+    <w:p>
+      <w:pPr>
+        <w:spacing w:after="0"/>
+        <w:rPr>
+          <w:sz w:val="20"/>
+          <w:szCs w:val="20"/>
+          <w:lang w:val="bg-BG"/>
+        </w:rPr>
+      </w:pPr>
+      <w:r>
+        <w:rPr>
+          <w:sz w:val="20"/>
+          <w:szCs w:val="20"/>
+          <w:lang w:val="bg-BG"/>
+        </w:rPr>
+        <w:t xml:space="preserve">    }</w:t>
+      </w:r>
+    </w:p>
+    <w:p>
+      <w:pPr>
+        <w:spacing w:after="0"/>
+        <w:rPr>
+          <w:sz w:val="20"/>
+          <w:szCs w:val="20"/>
+          <w:lang w:val="bg-BG"/>
+        </w:rPr>
+      </w:pPr>
+    </w:p>
+    <w:p>
+      <w:pPr>
+        <w:pBdr>
+          <w:bottom w:val="single" w:sz="6" w:space="1" w:color="auto"/>
+        </w:pBdr>
+        <w:spacing w:after="0"/>
+        <w:rPr>
+          <w:sz w:val="20"/>
+          <w:szCs w:val="20"/>
+          <w:lang w:val="bg-BG"/>
+        </w:rPr>
+      </w:pPr>
+      <w:r>
+        <w:rPr>
+          <w:sz w:val="20"/>
+          <w:szCs w:val="20"/>
+          <w:lang w:val="bg-BG"/>
+        </w:rPr>
+        <w:t>}</w:t>
+      </w:r>
+    </w:p>
+    <w:p>
+      <w:pPr>
+        <w:pBdr>
+          <w:bottom w:val="single" w:sz="6" w:space="1" w:color="auto"/>
+        </w:pBdr>
+        <w:spacing w:after="0"/>
+        <w:rPr>
+          <w:sz w:val="20"/>
+          <w:szCs w:val="20"/>
+          <w:lang w:val="bg-BG"/>
+        </w:rPr>
+      </w:pPr>
+    </w:p>
+    <w:p>
+      <w:pPr>
+        <w:spacing w:after="0"/>
+        <w:rPr>
+          <w:sz w:val="20"/>
+          <w:szCs w:val="20"/>
+          <w:lang w:val="bg-BG"/>
+        </w:rPr>
+      </w:pPr>
+    </w:p>
+    <w:p>
+      <w:pPr>
+        <w:spacing w:after="0"/>
+        <w:rPr>
+          <w:sz w:val="20"/>
+          <w:szCs w:val="20"/>
+          <w:lang w:val="bg-BG"/>
+        </w:rPr>
+      </w:pPr>
+      <w:r>
+        <w:rPr>
+          <w:sz w:val="20"/>
+          <w:szCs w:val="20"/>
+          <w:lang w:val="bg-BG"/>
+        </w:rPr>
+        <w:t>public class StartService {</w:t>
+      </w:r>
+    </w:p>
+    <w:p>
+      <w:pPr>
+        <w:spacing w:after="0"/>
+        <w:rPr>
+          <w:sz w:val="20"/>
+          <w:szCs w:val="20"/>
+          <w:lang w:val="bg-BG"/>
+        </w:rPr>
+      </w:pPr>
+    </w:p>
+    <w:p>
+      <w:pPr>
+        <w:spacing w:after="0"/>
+        <w:rPr>
+          <w:sz w:val="20"/>
+          <w:szCs w:val="20"/>
+          <w:lang w:val="bg-BG"/>
+        </w:rPr>
+      </w:pPr>
+      <w:r>
+        <w:rPr>
+          <w:sz w:val="20"/>
+          <w:szCs w:val="20"/>
+          <w:lang w:val="bg-BG"/>
+        </w:rPr>
+        <w:t xml:space="preserve">    public static void main(String[] args) {</w:t>
+      </w:r>
+    </w:p>
+    <w:p>
+      <w:pPr>
+        <w:spacing w:after="0"/>
+        <w:rPr>
+          <w:sz w:val="20"/>
+          <w:szCs w:val="20"/>
+          <w:lang w:val="bg-BG"/>
+        </w:rPr>
+      </w:pPr>
+      <w:r>
+        <w:rPr>
+          <w:sz w:val="20"/>
+          <w:szCs w:val="20"/>
+          <w:lang w:val="bg-BG"/>
+        </w:rPr>
+        <w:t xml:space="preserve">        SimulationServicePublisher.getInstance().setPort(9999).publish();</w:t>
+      </w:r>
+    </w:p>
+    <w:p>
+      <w:pPr>
+        <w:spacing w:after="0"/>
+        <w:rPr>
+          <w:sz w:val="20"/>
+          <w:szCs w:val="20"/>
+          <w:lang w:val="bg-BG"/>
+        </w:rPr>
+      </w:pPr>
+      <w:r>
+        <w:rPr>
+          <w:sz w:val="20"/>
+          <w:szCs w:val="20"/>
+          <w:lang w:val="bg-BG"/>
+        </w:rPr>
+        <w:t xml:space="preserve">    }</w:t>
+      </w:r>
+    </w:p>
+    <w:p>
+      <w:pPr>
+        <w:spacing w:after="0"/>
+        <w:rPr>
+          <w:sz w:val="20"/>
+          <w:szCs w:val="20"/>
+          <w:lang w:val="bg-BG"/>
+        </w:rPr>
+        <w:sectPr>
+          <w:pgSz w:w="11906" w:h="16838"/>
+          <w:pgMar w:top="1417" w:right="1417" w:bottom="1417" w:left="1417" w:header="708" w:footer="708" w:gutter="0"/>
+          <w:cols w:space="708"/>
+          <w:docGrid w:linePitch="360"/>
+        </w:sectPr>
+      </w:pPr>
+      <w:r>
+        <w:rPr>
+          <w:sz w:val="20"/>
+          <w:szCs w:val="20"/>
+          <w:lang w:val="bg-BG"/>
+        </w:rPr>
+        <w:t>}</w:t>
+      </w:r>
+    </w:p>
+    <w:p>
+      <w:pPr>
+        <w:pStyle w:val="Heading1"/>
+        <w:numPr>
+          <w:ilvl w:val="0"/>
+          <w:numId w:val="1"/>
+        </w:numPr>
+        <w:spacing w:before="0" w:after="240"/>
+        <w:rPr>
+          <w:lang w:val="bg-BG"/>
+        </w:rPr>
+      </w:pPr>
+      <w:r>
+        <w:rPr>
+          <w:lang w:val="bg-BG"/>
+        </w:rPr>
+        <w:lastRenderedPageBreak/>
+        <w:t>Клиентски модул</w:t>
+      </w:r>
+    </w:p>
+    <w:p>
+      <w:pPr>
+        <w:pStyle w:val="Heading2"/>
+        <w:numPr>
+          <w:ilvl w:val="1"/>
+          <w:numId w:val="1"/>
+        </w:numPr>
+        <w:spacing w:before="0" w:after="240"/>
+        <w:rPr>
+          <w:lang w:val="bg-BG"/>
+        </w:rPr>
+      </w:pPr>
+      <w:r>
+        <w:rPr>
+          <w:lang w:val="bg-BG"/>
+        </w:rPr>
+        <w:t>Дебъгван възел</w:t>
       </w:r>
     </w:p>
     <w:sectPr>
@@ -14796,7 +19680,7 @@
             <w:rPr>
               <w:noProof/>
             </w:rPr>
-            <w:t>Сървърен модул</w:t>
+            <w:t>Клиентски модул</w:t>
           </w:r>
         </w:fldSimple>
         <w:r>
@@ -14807,7 +19691,7 @@
             <w:rPr>
               <w:noProof/>
             </w:rPr>
-            <w:t>Симулационен контекст</w:t>
+            <w:t>Дебъгван възел</w:t>
           </w:r>
         </w:fldSimple>
         <w:r>
@@ -14821,7 +19705,7 @@
             <w:rPr>
               <w:noProof/>
             </w:rPr>
-            <w:t>17</w:t>
+            <w:t>25</w:t>
           </w:r>
         </w:fldSimple>
       </w:p>
@@ -16351,7 +21235,7 @@
 </file>
 
 <file path=customXml/itemProps1.xml><?xml version="1.0" encoding="utf-8"?>
-<ds:datastoreItem xmlns:ds="http://schemas.openxmlformats.org/officeDocument/2006/customXml" ds:itemID="{29FE94CC-9705-4AF0-8792-194459B5E62F}">
+<ds:datastoreItem xmlns:ds="http://schemas.openxmlformats.org/officeDocument/2006/customXml" ds:itemID="{08BEB280-6C36-4D97-8C5C-DD9CBF7E37E5}">
   <ds:schemaRefs>
     <ds:schemaRef ds:uri="http://schemas.openxmlformats.org/officeDocument/2006/bibliography"/>
   </ds:schemaRefs>

</xml_diff>